<commit_message>
added backlog and alternative requirements
</commit_message>
<xml_diff>
--- a/FYP_report_JS.docx
+++ b/FYP_report_JS.docx
@@ -4388,12 +4388,340 @@
           <w:numId w:val="3"/>
         </w:numPr>
       </w:pPr>
-      <w:bookmarkStart w:id="26" w:name="_Toc118624144"/>
-      <w:r>
-        <w:t>Sprints</w:t>
-      </w:r>
-      <w:bookmarkEnd w:id="26"/>
+      <w:r>
+        <w:t>Function specification</w:t>
+      </w:r>
     </w:p>
+    <w:tbl>
+      <w:tblPr>
+        <w:tblStyle w:val="TableGrid"/>
+        <w:tblW w:w="0" w:type="auto"/>
+        <w:tblLook w:val="0400" w:firstRow="0" w:lastRow="0" w:firstColumn="0" w:lastColumn="0" w:noHBand="0" w:noVBand="1"/>
+      </w:tblPr>
+      <w:tblGrid>
+        <w:gridCol w:w="9016"/>
+      </w:tblGrid>
+      <w:tr>
+        <w:tc>
+          <w:tcPr>
+            <w:tcW w:w="9016" w:type="dxa"/>
+          </w:tcPr>
+          <w:p>
+            <w:pPr>
+              <w:pStyle w:val="Heading3"/>
+              <w:numPr>
+                <w:ilvl w:val="2"/>
+                <w:numId w:val="3"/>
+              </w:numPr>
+            </w:pPr>
+            <w:r>
+              <w:t>Must have</w:t>
+            </w:r>
+          </w:p>
+        </w:tc>
+      </w:tr>
+      <w:tr>
+        <w:tc>
+          <w:tcPr>
+            <w:tcW w:w="9016" w:type="dxa"/>
+          </w:tcPr>
+          <w:p>
+            <w:pPr>
+              <w:pStyle w:val="Heading3"/>
+              <w:outlineLvl w:val="2"/>
+            </w:pPr>
+            <w:r>
+              <w:t>Curve creation UI (quadratic)</w:t>
+            </w:r>
+          </w:p>
+        </w:tc>
+      </w:tr>
+      <w:tr>
+        <w:tc>
+          <w:tcPr>
+            <w:tcW w:w="9016" w:type="dxa"/>
+          </w:tcPr>
+          <w:p>
+            <w:pPr>
+              <w:pStyle w:val="Heading3"/>
+              <w:outlineLvl w:val="2"/>
+            </w:pPr>
+            <w:r>
+              <w:t>Curve rendering shader (quadratic)</w:t>
+            </w:r>
+          </w:p>
+        </w:tc>
+      </w:tr>
+      <w:tr>
+        <w:tc>
+          <w:tcPr>
+            <w:tcW w:w="9016" w:type="dxa"/>
+          </w:tcPr>
+          <w:p>
+            <w:pPr>
+              <w:pStyle w:val="Heading3"/>
+              <w:outlineLvl w:val="2"/>
+            </w:pPr>
+            <w:r>
+              <w:t>Curve rendering in Unity</w:t>
+            </w:r>
+          </w:p>
+        </w:tc>
+      </w:tr>
+      <w:tr>
+        <w:tc>
+          <w:tcPr>
+            <w:tcW w:w="9016" w:type="dxa"/>
+          </w:tcPr>
+          <w:p>
+            <w:pPr>
+              <w:pStyle w:val="Heading3"/>
+              <w:numPr>
+                <w:ilvl w:val="2"/>
+                <w:numId w:val="3"/>
+              </w:numPr>
+            </w:pPr>
+            <w:r>
+              <w:t>Should have</w:t>
+            </w:r>
+          </w:p>
+        </w:tc>
+      </w:tr>
+      <w:tr>
+        <w:tc>
+          <w:tcPr>
+            <w:tcW w:w="9016" w:type="dxa"/>
+          </w:tcPr>
+          <w:p>
+            <w:pPr>
+              <w:pStyle w:val="Heading3"/>
+              <w:outlineLvl w:val="2"/>
+            </w:pPr>
+            <w:r>
+              <w:t>Curve creation UI (cubic)</w:t>
+            </w:r>
+          </w:p>
+        </w:tc>
+      </w:tr>
+      <w:tr>
+        <w:tc>
+          <w:tcPr>
+            <w:tcW w:w="9016" w:type="dxa"/>
+          </w:tcPr>
+          <w:p>
+            <w:pPr>
+              <w:pStyle w:val="Heading3"/>
+              <w:outlineLvl w:val="2"/>
+            </w:pPr>
+            <w:r>
+              <w:t>Curve rendering shader (cubic)</w:t>
+            </w:r>
+          </w:p>
+        </w:tc>
+      </w:tr>
+      <w:tr>
+        <w:tc>
+          <w:tcPr>
+            <w:tcW w:w="9016" w:type="dxa"/>
+          </w:tcPr>
+          <w:p>
+            <w:pPr>
+              <w:pStyle w:val="Heading3"/>
+              <w:outlineLvl w:val="2"/>
+            </w:pPr>
+            <w:r>
+              <w:t>Curve rendering in Unity (cubic)</w:t>
+            </w:r>
+          </w:p>
+        </w:tc>
+      </w:tr>
+      <w:tr>
+        <w:tc>
+          <w:tcPr>
+            <w:tcW w:w="9016" w:type="dxa"/>
+          </w:tcPr>
+          <w:p>
+            <w:pPr>
+              <w:pStyle w:val="Heading3"/>
+              <w:outlineLvl w:val="2"/>
+            </w:pPr>
+            <w:r>
+              <w:t>Curve defined shapes</w:t>
+            </w:r>
+          </w:p>
+        </w:tc>
+      </w:tr>
+      <w:tr>
+        <w:tc>
+          <w:tcPr>
+            <w:tcW w:w="9016" w:type="dxa"/>
+          </w:tcPr>
+          <w:p>
+            <w:pPr>
+              <w:pStyle w:val="Heading3"/>
+              <w:numPr>
+                <w:ilvl w:val="2"/>
+                <w:numId w:val="3"/>
+              </w:numPr>
+            </w:pPr>
+            <w:r>
+              <w:t>Could have</w:t>
+            </w:r>
+          </w:p>
+        </w:tc>
+      </w:tr>
+      <w:tr>
+        <w:tc>
+          <w:tcPr>
+            <w:tcW w:w="9016" w:type="dxa"/>
+          </w:tcPr>
+          <w:p>
+            <w:pPr>
+              <w:pStyle w:val="Heading3"/>
+              <w:outlineLvl w:val="2"/>
+            </w:pPr>
+            <w:r>
+              <w:t>Cell based curve rendering shader</w:t>
+            </w:r>
+          </w:p>
+        </w:tc>
+      </w:tr>
+      <w:tr>
+        <w:tc>
+          <w:tcPr>
+            <w:tcW w:w="9016" w:type="dxa"/>
+          </w:tcPr>
+          <w:p>
+            <w:pPr>
+              <w:pStyle w:val="Heading3"/>
+              <w:outlineLvl w:val="2"/>
+            </w:pPr>
+            <w:r>
+              <w:t xml:space="preserve">Curve animating </w:t>
+            </w:r>
+          </w:p>
+        </w:tc>
+      </w:tr>
+      <w:tr>
+        <w:tc>
+          <w:tcPr>
+            <w:tcW w:w="9016" w:type="dxa"/>
+          </w:tcPr>
+          <w:p>
+            <w:pPr>
+              <w:pStyle w:val="Heading3"/>
+              <w:outlineLvl w:val="2"/>
+            </w:pPr>
+            <w:r>
+              <w:t>Curve animating based on light direction</w:t>
+            </w:r>
+          </w:p>
+        </w:tc>
+      </w:tr>
+      <w:tr>
+        <w:tc>
+          <w:tcPr>
+            <w:tcW w:w="9016" w:type="dxa"/>
+          </w:tcPr>
+          <w:p>
+            <w:pPr>
+              <w:pStyle w:val="Heading3"/>
+              <w:outlineLvl w:val="2"/>
+            </w:pPr>
+            <w:r>
+              <w:t xml:space="preserve">Have shape </w:t>
+            </w:r>
+            <w:r>
+              <w:t>conform to geometry</w:t>
+            </w:r>
+          </w:p>
+        </w:tc>
+      </w:tr>
+      <w:tr>
+        <w:tc>
+          <w:tcPr>
+            <w:tcW w:w="9016" w:type="dxa"/>
+          </w:tcPr>
+          <w:p>
+            <w:pPr>
+              <w:pStyle w:val="Heading3"/>
+              <w:numPr>
+                <w:ilvl w:val="2"/>
+                <w:numId w:val="3"/>
+              </w:numPr>
+            </w:pPr>
+            <w:r>
+              <w:t>Won’t have</w:t>
+            </w:r>
+          </w:p>
+        </w:tc>
+      </w:tr>
+      <w:tr>
+        <w:tc>
+          <w:tcPr>
+            <w:tcW w:w="9016" w:type="dxa"/>
+          </w:tcPr>
+          <w:p>
+            <w:pPr>
+              <w:pStyle w:val="Heading3"/>
+              <w:outlineLvl w:val="2"/>
+            </w:pPr>
+            <w:r>
+              <w:t>Multiple blending systems</w:t>
+            </w:r>
+          </w:p>
+        </w:tc>
+      </w:tr>
+      <w:tr>
+        <w:tc>
+          <w:tcPr>
+            <w:tcW w:w="9016" w:type="dxa"/>
+          </w:tcPr>
+          <w:p>
+            <w:pPr>
+              <w:pStyle w:val="Heading3"/>
+              <w:outlineLvl w:val="2"/>
+            </w:pPr>
+            <w:r>
+              <w:t>CMYK colour</w:t>
+            </w:r>
+          </w:p>
+        </w:tc>
+      </w:tr>
+      <w:tr>
+        <w:tc>
+          <w:tcPr>
+            <w:tcW w:w="9016" w:type="dxa"/>
+          </w:tcPr>
+          <w:p>
+            <w:pPr>
+              <w:pStyle w:val="Heading3"/>
+              <w:outlineLvl w:val="2"/>
+            </w:pPr>
+            <w:r>
+              <w:t>Textured fills</w:t>
+            </w:r>
+          </w:p>
+        </w:tc>
+      </w:tr>
+      <w:tr>
+        <w:tc>
+          <w:tcPr>
+            <w:tcW w:w="9016" w:type="dxa"/>
+          </w:tcPr>
+          <w:p>
+            <w:pPr>
+              <w:pStyle w:val="Heading3"/>
+              <w:outlineLvl w:val="2"/>
+            </w:pPr>
+            <w:r>
+              <w:t>Gradient fills</w:t>
+            </w:r>
+          </w:p>
+        </w:tc>
+      </w:tr>
+    </w:tbl>
+    <w:p/>
     <w:p>
       <w:pPr>
         <w:pStyle w:val="Heading1"/>
@@ -4402,11 +4730,11 @@
           <w:numId w:val="3"/>
         </w:numPr>
       </w:pPr>
-      <w:bookmarkStart w:id="27" w:name="_Toc118624145"/>
+      <w:bookmarkStart w:id="26" w:name="_Toc118624145"/>
       <w:r>
         <w:t>Results &amp; Conclusions</w:t>
       </w:r>
-      <w:bookmarkEnd w:id="27"/>
+      <w:bookmarkEnd w:id="26"/>
     </w:p>
     <w:p>
       <w:pPr>
@@ -4416,11 +4744,11 @@
           <w:numId w:val="3"/>
         </w:numPr>
       </w:pPr>
-      <w:bookmarkStart w:id="28" w:name="_Toc118624146"/>
+      <w:bookmarkStart w:id="27" w:name="_Toc118624146"/>
       <w:r>
         <w:t>References</w:t>
       </w:r>
-      <w:bookmarkEnd w:id="28"/>
+      <w:bookmarkEnd w:id="27"/>
     </w:p>
     <w:p>
       <w:pPr>
@@ -4494,23 +4822,7 @@
           <w:i/>
           <w:iCs/>
         </w:rPr>
-        <w:t xml:space="preserve">Geometry Shaders Made Easy </w:t>
-      </w:r>
-      <w:proofErr w:type="gramStart"/>
-      <w:r>
-        <w:rPr>
-          <w:i/>
-          <w:iCs/>
-        </w:rPr>
-        <w:t>In</w:t>
-      </w:r>
-      <w:proofErr w:type="gramEnd"/>
-      <w:r>
-        <w:rPr>
-          <w:i/>
-          <w:iCs/>
-        </w:rPr>
-        <w:t xml:space="preserve"> Unity URP! For Those New to Shaders! </w:t>
+        <w:t xml:space="preserve">Geometry Shaders Made Easy In Unity URP! For Those New to Shaders! </w:t>
       </w:r>
       <w:r>
         <w:rPr>
@@ -4536,6 +4848,7 @@
         <w:pStyle w:val="Bibliography"/>
       </w:pPr>
       <w:r>
+        <w:lastRenderedPageBreak/>
         <w:t xml:space="preserve">Godot, 2022a. </w:t>
       </w:r>
       <w:r>
@@ -4543,26 +4856,46 @@
           <w:i/>
           <w:iCs/>
         </w:rPr>
-        <w:t xml:space="preserve">Beziers, </w:t>
-      </w:r>
-      <w:proofErr w:type="gramStart"/>
+        <w:t>Beziers, curves and paths</w:t>
+      </w:r>
+      <w:r>
+        <w:t>. [online] Godot Engine documentation. Available at: &lt;https://docs.godotengine.org/en/stable/tutorials/math/beziers_and_curves.html&gt; [Accessed 26 October 2022].</w:t>
+      </w:r>
+    </w:p>
+    <w:p>
+      <w:pPr>
+        <w:pStyle w:val="Bibliography"/>
+      </w:pPr>
+      <w:r>
+        <w:t xml:space="preserve">Godot, 2022b. </w:t>
+      </w:r>
       <w:r>
         <w:rPr>
           <w:i/>
           <w:iCs/>
         </w:rPr>
-        <w:t>curves</w:t>
-      </w:r>
-      <w:proofErr w:type="gramEnd"/>
+        <w:t>Procedural geometry</w:t>
+      </w:r>
+      <w:r>
+        <w:t>. [online] Godot Engine documentation. Available at: &lt;https://docs.godotengine.org/en/stable/tutorials/3d/procedural_geometry/index.html&gt; [Accessed 27 October 2022].</w:t>
+      </w:r>
+    </w:p>
+    <w:p>
+      <w:pPr>
+        <w:pStyle w:val="Bibliography"/>
+      </w:pPr>
+      <w:r>
+        <w:t xml:space="preserve">Kumar, H. and Sud, A., 2019. Fast, memory efficient and resolution independent rendering of cubic Bézier curves using tessellation shaders. In: </w:t>
+      </w:r>
       <w:r>
         <w:rPr>
           <w:i/>
           <w:iCs/>
         </w:rPr>
-        <w:t xml:space="preserve"> and paths</w:t>
-      </w:r>
-      <w:r>
-        <w:t>. [online] Godot Engine documentation. Available at: &lt;https://docs.godotengine.org/en/stable/tutorials/math/beziers_and_curves.html&gt; [Accessed 26 October 2022].</w:t>
+        <w:t>SIGGRAPH Asia 2019 Posters</w:t>
+      </w:r>
+      <w:r>
+        <w:t>, SA ’19. [online] New York, NY, USA: Association for Computing Machinery. pp.1–2. https://doi.org/10.1145/3355056.3364548.</w:t>
       </w:r>
     </w:p>
     <w:p>
@@ -4570,17 +4903,17 @@
         <w:pStyle w:val="Bibliography"/>
       </w:pPr>
       <w:r>
-        <w:t xml:space="preserve">Godot, 2022b. </w:t>
+        <w:t xml:space="preserve">Loop, C. and Blinn, J., 2005. Resolution independent curve rendering using programmable graphics hardware. </w:t>
       </w:r>
       <w:r>
         <w:rPr>
           <w:i/>
           <w:iCs/>
         </w:rPr>
-        <w:t>Procedural geometry</w:t>
-      </w:r>
-      <w:r>
-        <w:t>. [online] Godot Engine documentation. Available at: &lt;https://docs.godotengine.org/en/stable/tutorials/3d/procedural_geometry/index.html&gt; [Accessed 27 October 2022].</w:t>
+        <w:t>ACM Transactions on Graphics</w:t>
+      </w:r>
+      <w:r>
+        <w:t>, 24(3), pp.1000–1009. https://doi.org/10.1145/1073204.1073303.</w:t>
       </w:r>
     </w:p>
     <w:p>
@@ -4588,25 +4921,17 @@
         <w:pStyle w:val="Bibliography"/>
       </w:pPr>
       <w:r>
-        <w:t xml:space="preserve">Kumar, H. and Sud, A., 2019. Fast, memory efficient and resolution independent rendering of cubic </w:t>
-      </w:r>
-      <w:proofErr w:type="spellStart"/>
-      <w:r>
-        <w:t>Bézier</w:t>
-      </w:r>
-      <w:proofErr w:type="spellEnd"/>
-      <w:r>
-        <w:t xml:space="preserve"> curves using tessellation shaders. In: </w:t>
+        <w:t xml:space="preserve">Nvidia, 2018. </w:t>
       </w:r>
       <w:r>
         <w:rPr>
           <w:i/>
           <w:iCs/>
         </w:rPr>
-        <w:t>SIGGRAPH Asia 2019 Posters</w:t>
-      </w:r>
-      <w:r>
-        <w:t>, SA ’19. [online] New York, NY, USA: Association for Computing Machinery. pp.1–2. https://doi.org/10.1145/3355056.3364548.</w:t>
+        <w:t>NVIDIA Nsight Systems</w:t>
+      </w:r>
+      <w:r>
+        <w:t>. [online] NVIDIA Developer. Available at: &lt;https://developer.nvidia.com/nsight-systems&gt; [Accessed 26 October 2022].</w:t>
       </w:r>
     </w:p>
     <w:p>
@@ -4614,17 +4939,17 @@
         <w:pStyle w:val="Bibliography"/>
       </w:pPr>
       <w:r>
-        <w:t xml:space="preserve">Loop, C. and Blinn, J., 2005. Resolution independent curve rendering using programmable graphics hardware. </w:t>
+        <w:t xml:space="preserve">Petikam, L., Anjyo, K. and Rhee, T., 2021. Shading Rig: Dynamic Art-Directable Stylised Shading for 3D Characters. </w:t>
       </w:r>
       <w:r>
         <w:rPr>
           <w:i/>
           <w:iCs/>
         </w:rPr>
-        <w:t>ACM Transactions on Graphics</w:t>
-      </w:r>
-      <w:r>
-        <w:t>, 24(3), pp.1000–1009. https://doi.org/10.1145/1073204.1073303.</w:t>
+        <w:t>ACM Trans. Graph.</w:t>
+      </w:r>
+      <w:r>
+        <w:t>, [online] 40(5). https://doi.org/10.1145/3461696.</w:t>
       </w:r>
     </w:p>
     <w:p>
@@ -4632,17 +4957,14 @@
         <w:pStyle w:val="Bibliography"/>
       </w:pPr>
       <w:r>
-        <w:t xml:space="preserve">Nvidia, 2018. </w:t>
-      </w:r>
-      <w:r>
         <w:rPr>
           <w:i/>
           <w:iCs/>
         </w:rPr>
-        <w:t>NVIDIA Nsight Systems</w:t>
-      </w:r>
-      <w:r>
-        <w:t>. [online] NVIDIA Developer. Available at: &lt;https://developer.nvidia.com/nsight-systems&gt; [Accessed 26 October 2022].</w:t>
+        <w:t>Spline Tool - Unreal Engine 4 Tutorial - Easy Way to Create Ropes and Chains</w:t>
+      </w:r>
+      <w:r>
+        <w:t>. 2020. Available at: &lt;https://www.youtube.com/watch?v=CLPTs2vGb08&gt; [Accessed 26 October 2022].</w:t>
       </w:r>
     </w:p>
     <w:p>
@@ -4650,17 +4972,14 @@
         <w:pStyle w:val="Bibliography"/>
       </w:pPr>
       <w:r>
-        <w:t xml:space="preserve">Petikam, L., Anjyo, K. and Rhee, T., 2021. Shading Rig: Dynamic Art-Directable Stylised Shading for 3D Characters. </w:t>
-      </w:r>
-      <w:r>
         <w:rPr>
           <w:i/>
           <w:iCs/>
         </w:rPr>
-        <w:t>ACM Trans. Graph.</w:t>
-      </w:r>
-      <w:r>
-        <w:t>, [online] 40(5). https://doi.org/10.1145/3461696.</w:t>
+        <w:t>Splines are Awesome!!!</w:t>
+      </w:r>
+      <w:r>
+        <w:t>. 2020. Available at: &lt;https://www.youtube.com/watch?v=7j_BNf9s0jM&gt; [Accessed 26 October 2022].</w:t>
       </w:r>
     </w:p>
     <w:p>
@@ -4668,14 +4987,17 @@
         <w:pStyle w:val="Bibliography"/>
       </w:pPr>
       <w:r>
+        <w:t xml:space="preserve">SVG Group, 2022. </w:t>
+      </w:r>
+      <w:r>
         <w:rPr>
           <w:i/>
           <w:iCs/>
         </w:rPr>
-        <w:t>Spline Tool - Unreal Engine 4 Tutorial - Easy Way to Create Ropes and Chains</w:t>
-      </w:r>
-      <w:r>
-        <w:t>. 2020. Available at: &lt;https://www.youtube.com/watch?v=CLPTs2vGb08&gt; [Accessed 26 October 2022].</w:t>
+        <w:t>Paths — SVG 2</w:t>
+      </w:r>
+      <w:r>
+        <w:t>. [online] Available at: &lt;https://www.w3.org/TR/SVG2/paths.html#PathDataCubicBezierCommands&gt; [Accessed 27 October 2022].</w:t>
       </w:r>
     </w:p>
     <w:p>
@@ -4683,26 +5005,35 @@
         <w:pStyle w:val="Bibliography"/>
       </w:pPr>
       <w:r>
+        <w:t xml:space="preserve">Unity Technologies, 2022a. </w:t>
+      </w:r>
+      <w:r>
         <w:rPr>
           <w:i/>
           <w:iCs/>
         </w:rPr>
-        <w:t xml:space="preserve">Splines are </w:t>
-      </w:r>
-      <w:proofErr w:type="gramStart"/>
+        <w:t>Unity - Manual: GPU Usage Profiler module</w:t>
+      </w:r>
+      <w:r>
+        <w:t>. [online] Available at: &lt;https://docs.unity3d.com/Manual/ProfilerGPU.html&gt; [Accessed 26 October 2022].</w:t>
+      </w:r>
+    </w:p>
+    <w:p>
+      <w:pPr>
+        <w:pStyle w:val="Bibliography"/>
+      </w:pPr>
+      <w:r>
+        <w:t xml:space="preserve">Unity Technologies, 2022b. </w:t>
+      </w:r>
       <w:r>
         <w:rPr>
           <w:i/>
           <w:iCs/>
         </w:rPr>
-        <w:t>Awesome!!!</w:t>
-      </w:r>
-      <w:r>
-        <w:t>.</w:t>
-      </w:r>
-      <w:proofErr w:type="gramEnd"/>
-      <w:r>
-        <w:t xml:space="preserve"> 2020. Available at: &lt;https://www.youtube.com/watch?v=7j_BNf9s0jM&gt; [Accessed 26 October 2022].</w:t>
+        <w:t>Unity - Manual: Writing shaders overview</w:t>
+      </w:r>
+      <w:r>
+        <w:t>. [online] Available at: &lt;https://docs.unity3d.com/Manual/SL-ShadingLanguage.html&gt; [Accessed 1 November 2022].</w:t>
       </w:r>
     </w:p>
     <w:p>
@@ -4710,64 +5041,8 @@
         <w:pStyle w:val="Bibliography"/>
       </w:pPr>
       <w:r>
-        <w:lastRenderedPageBreak/>
-        <w:t xml:space="preserve">SVG Group, 2022. </w:t>
-      </w:r>
-      <w:r>
-        <w:rPr>
-          <w:i/>
-          <w:iCs/>
-        </w:rPr>
-        <w:t>Paths — SVG 2</w:t>
-      </w:r>
-      <w:r>
-        <w:t>. [online] Available at: &lt;https://www.w3.org/TR/SVG2/paths.html#PathDataCubicBezierCommands&gt; [Accessed 27 October 2022].</w:t>
-      </w:r>
-    </w:p>
-    <w:p>
-      <w:pPr>
-        <w:pStyle w:val="Bibliography"/>
-      </w:pPr>
-      <w:r>
-        <w:t xml:space="preserve">Unity Technologies, 2022a. </w:t>
-      </w:r>
-      <w:r>
-        <w:rPr>
-          <w:i/>
-          <w:iCs/>
-        </w:rPr>
-        <w:t>Unity - Manual: GPU Usage Profiler module</w:t>
-      </w:r>
-      <w:r>
-        <w:t>. [online] Available at: &lt;https://docs.unity3d.com/Manual/ProfilerGPU.html&gt; [Accessed 26 October 2022].</w:t>
-      </w:r>
-    </w:p>
-    <w:p>
-      <w:pPr>
-        <w:pStyle w:val="Bibliography"/>
-      </w:pPr>
-      <w:r>
-        <w:t xml:space="preserve">Unity Technologies, 2022b. </w:t>
-      </w:r>
-      <w:r>
-        <w:rPr>
-          <w:i/>
-          <w:iCs/>
-        </w:rPr>
-        <w:t>Unity - Manual: Writing shaders overview</w:t>
-      </w:r>
-      <w:r>
-        <w:t>. [online] Available at: &lt;https://docs.unity3d.com/Manual/SL-ShadingLanguage.html&gt; [Accessed 1 November 2022].</w:t>
-      </w:r>
-    </w:p>
-    <w:p>
-      <w:pPr>
-        <w:pStyle w:val="Bibliography"/>
-      </w:pPr>
-      <w:r>
         <w:t xml:space="preserve">YivanLee, 2022. </w:t>
       </w:r>
-      <w:proofErr w:type="spellStart"/>
       <w:r>
         <w:rPr>
           <w:rFonts w:ascii="MS Gothic" w:eastAsia="MS Gothic" w:hAnsi="MS Gothic" w:cs="MS Gothic" w:hint="eastAsia"/>
@@ -4776,7 +5051,6 @@
         </w:rPr>
         <w:t>虚幻</w:t>
       </w:r>
-      <w:proofErr w:type="spellEnd"/>
       <w:r>
         <w:rPr>
           <w:i/>
@@ -4784,8 +5058,6 @@
         </w:rPr>
         <w:t>4</w:t>
       </w:r>
-      <w:proofErr w:type="spellStart"/>
-      <w:proofErr w:type="gramStart"/>
       <w:r>
         <w:rPr>
           <w:rFonts w:ascii="MS Gothic" w:eastAsia="MS Gothic" w:hAnsi="MS Gothic" w:cs="MS Gothic" w:hint="eastAsia"/>
@@ -4802,21 +5074,12 @@
         </w:rPr>
         <w:t>编程</w:t>
       </w:r>
-      <w:proofErr w:type="spellEnd"/>
       <w:r>
         <w:rPr>
           <w:i/>
           <w:iCs/>
         </w:rPr>
-        <w:t>(</w:t>
-      </w:r>
-      <w:proofErr w:type="gramEnd"/>
-      <w:r>
-        <w:rPr>
-          <w:i/>
-          <w:iCs/>
-        </w:rPr>
-        <w:t>Shader</w:t>
+        <w:t>(Shader</w:t>
       </w:r>
       <w:r>
         <w:rPr>
@@ -4839,48 +5102,29 @@
           <w:i/>
           <w:iCs/>
         </w:rPr>
-        <w:t>【</w:t>
-      </w:r>
-      <w:proofErr w:type="spellStart"/>
+        <w:t>【第十七卷：</w:t>
+      </w:r>
+      <w:r>
+        <w:rPr>
+          <w:i/>
+          <w:iCs/>
+        </w:rPr>
+        <w:t>Geometry shader in UE4</w:t>
+      </w:r>
       <w:r>
         <w:rPr>
           <w:rFonts w:ascii="MS Gothic" w:eastAsia="MS Gothic" w:hAnsi="MS Gothic" w:cs="MS Gothic" w:hint="eastAsia"/>
           <w:i/>
           <w:iCs/>
         </w:rPr>
-        <w:t>第十七卷</w:t>
-      </w:r>
-      <w:proofErr w:type="spellEnd"/>
+        <w:t>】</w:t>
+      </w:r>
+      <w:r>
+        <w:t xml:space="preserve">. [online] </w:t>
+      </w:r>
       <w:r>
         <w:rPr>
           <w:rFonts w:ascii="MS Gothic" w:eastAsia="MS Gothic" w:hAnsi="MS Gothic" w:cs="MS Gothic" w:hint="eastAsia"/>
-          <w:i/>
-          <w:iCs/>
-        </w:rPr>
-        <w:t>：</w:t>
-      </w:r>
-      <w:r>
-        <w:rPr>
-          <w:i/>
-          <w:iCs/>
-        </w:rPr>
-        <w:t>Geometry shader in UE4</w:t>
-      </w:r>
-      <w:r>
-        <w:rPr>
-          <w:rFonts w:ascii="MS Gothic" w:eastAsia="MS Gothic" w:hAnsi="MS Gothic" w:cs="MS Gothic" w:hint="eastAsia"/>
-          <w:i/>
-          <w:iCs/>
-        </w:rPr>
-        <w:t>】</w:t>
-      </w:r>
-      <w:r>
-        <w:t xml:space="preserve">. [online] </w:t>
-      </w:r>
-      <w:proofErr w:type="spellStart"/>
-      <w:r>
-        <w:rPr>
-          <w:rFonts w:ascii="MS Gothic" w:eastAsia="MS Gothic" w:hAnsi="MS Gothic" w:cs="MS Gothic" w:hint="eastAsia"/>
         </w:rPr>
         <w:t>知乎</w:t>
       </w:r>
@@ -4890,7 +5134,6 @@
         </w:rPr>
         <w:t>专栏</w:t>
       </w:r>
-      <w:proofErr w:type="spellEnd"/>
       <w:r>
         <w:t>. Available at: &lt;https://zhuanlan.zhihu.com/p/100834351&gt; [Accessed 27 October 2022].</w:t>
       </w:r>
@@ -6476,6 +6719,92 @@
     </w:lvl>
   </w:abstractNum>
   <w:abstractNum w:abstractNumId="15" w15:restartNumberingAfterBreak="0">
+    <w:nsid w:val="5CAB690E"/>
+    <w:multiLevelType w:val="multilevel"/>
+    <w:tmpl w:val="1809001F"/>
+    <w:lvl w:ilvl="0">
+      <w:start w:val="1"/>
+      <w:numFmt w:val="decimal"/>
+      <w:lvlText w:val="%1."/>
+      <w:lvlJc w:val="left"/>
+      <w:pPr>
+        <w:ind w:left="1080" w:hanging="360"/>
+      </w:pPr>
+    </w:lvl>
+    <w:lvl w:ilvl="1">
+      <w:start w:val="1"/>
+      <w:numFmt w:val="decimal"/>
+      <w:lvlText w:val="%1.%2."/>
+      <w:lvlJc w:val="left"/>
+      <w:pPr>
+        <w:ind w:left="1512" w:hanging="432"/>
+      </w:pPr>
+    </w:lvl>
+    <w:lvl w:ilvl="2">
+      <w:start w:val="1"/>
+      <w:numFmt w:val="decimal"/>
+      <w:lvlText w:val="%1.%2.%3."/>
+      <w:lvlJc w:val="left"/>
+      <w:pPr>
+        <w:ind w:left="1944" w:hanging="504"/>
+      </w:pPr>
+    </w:lvl>
+    <w:lvl w:ilvl="3">
+      <w:start w:val="1"/>
+      <w:numFmt w:val="decimal"/>
+      <w:lvlText w:val="%1.%2.%3.%4."/>
+      <w:lvlJc w:val="left"/>
+      <w:pPr>
+        <w:ind w:left="2448" w:hanging="648"/>
+      </w:pPr>
+    </w:lvl>
+    <w:lvl w:ilvl="4">
+      <w:start w:val="1"/>
+      <w:numFmt w:val="decimal"/>
+      <w:lvlText w:val="%1.%2.%3.%4.%5."/>
+      <w:lvlJc w:val="left"/>
+      <w:pPr>
+        <w:ind w:left="2952" w:hanging="792"/>
+      </w:pPr>
+    </w:lvl>
+    <w:lvl w:ilvl="5">
+      <w:start w:val="1"/>
+      <w:numFmt w:val="decimal"/>
+      <w:lvlText w:val="%1.%2.%3.%4.%5.%6."/>
+      <w:lvlJc w:val="left"/>
+      <w:pPr>
+        <w:ind w:left="3456" w:hanging="936"/>
+      </w:pPr>
+    </w:lvl>
+    <w:lvl w:ilvl="6">
+      <w:start w:val="1"/>
+      <w:numFmt w:val="decimal"/>
+      <w:lvlText w:val="%1.%2.%3.%4.%5.%6.%7."/>
+      <w:lvlJc w:val="left"/>
+      <w:pPr>
+        <w:ind w:left="3960" w:hanging="1080"/>
+      </w:pPr>
+    </w:lvl>
+    <w:lvl w:ilvl="7">
+      <w:start w:val="1"/>
+      <w:numFmt w:val="decimal"/>
+      <w:lvlText w:val="%1.%2.%3.%4.%5.%6.%7.%8."/>
+      <w:lvlJc w:val="left"/>
+      <w:pPr>
+        <w:ind w:left="4464" w:hanging="1224"/>
+      </w:pPr>
+    </w:lvl>
+    <w:lvl w:ilvl="8">
+      <w:start w:val="1"/>
+      <w:numFmt w:val="decimal"/>
+      <w:lvlText w:val="%1.%2.%3.%4.%5.%6.%7.%8.%9."/>
+      <w:lvlJc w:val="left"/>
+      <w:pPr>
+        <w:ind w:left="5040" w:hanging="1440"/>
+      </w:pPr>
+    </w:lvl>
+  </w:abstractNum>
+  <w:abstractNum w:abstractNumId="16" w15:restartNumberingAfterBreak="0">
     <w:nsid w:val="5E3A203C"/>
     <w:multiLevelType w:val="hybridMultilevel"/>
     <w:tmpl w:val="B2B0AB84"/>
@@ -6588,7 +6917,7 @@
       </w:rPr>
     </w:lvl>
   </w:abstractNum>
-  <w:abstractNum w:abstractNumId="16" w15:restartNumberingAfterBreak="0">
+  <w:abstractNum w:abstractNumId="17" w15:restartNumberingAfterBreak="0">
     <w:nsid w:val="60B25C13"/>
     <w:multiLevelType w:val="multilevel"/>
     <w:tmpl w:val="1809001F"/>
@@ -6674,7 +7003,7 @@
       </w:pPr>
     </w:lvl>
   </w:abstractNum>
-  <w:abstractNum w:abstractNumId="17" w15:restartNumberingAfterBreak="0">
+  <w:abstractNum w:abstractNumId="18" w15:restartNumberingAfterBreak="0">
     <w:nsid w:val="63017200"/>
     <w:multiLevelType w:val="multilevel"/>
     <w:tmpl w:val="1809001F"/>
@@ -6760,7 +7089,7 @@
       </w:pPr>
     </w:lvl>
   </w:abstractNum>
-  <w:abstractNum w:abstractNumId="18" w15:restartNumberingAfterBreak="0">
+  <w:abstractNum w:abstractNumId="19" w15:restartNumberingAfterBreak="0">
     <w:nsid w:val="67771CB8"/>
     <w:multiLevelType w:val="multilevel"/>
     <w:tmpl w:val="1809001F"/>
@@ -6846,7 +7175,7 @@
       </w:pPr>
     </w:lvl>
   </w:abstractNum>
-  <w:abstractNum w:abstractNumId="19" w15:restartNumberingAfterBreak="0">
+  <w:abstractNum w:abstractNumId="20" w15:restartNumberingAfterBreak="0">
     <w:nsid w:val="680C5620"/>
     <w:multiLevelType w:val="hybridMultilevel"/>
     <w:tmpl w:val="886AE886"/>
@@ -6959,7 +7288,7 @@
       </w:rPr>
     </w:lvl>
   </w:abstractNum>
-  <w:abstractNum w:abstractNumId="20" w15:restartNumberingAfterBreak="0">
+  <w:abstractNum w:abstractNumId="21" w15:restartNumberingAfterBreak="0">
     <w:nsid w:val="701D4D62"/>
     <w:multiLevelType w:val="hybridMultilevel"/>
     <w:tmpl w:val="370C0EC8"/>
@@ -7045,7 +7374,7 @@
       </w:pPr>
     </w:lvl>
   </w:abstractNum>
-  <w:abstractNum w:abstractNumId="21" w15:restartNumberingAfterBreak="0">
+  <w:abstractNum w:abstractNumId="22" w15:restartNumberingAfterBreak="0">
     <w:nsid w:val="739B63CA"/>
     <w:multiLevelType w:val="multilevel"/>
     <w:tmpl w:val="6B2E3964"/>
@@ -7135,19 +7464,19 @@
     </w:lvl>
   </w:abstractNum>
   <w:num w:numId="1" w16cid:durableId="227376108">
-    <w:abstractNumId w:val="20"/>
+    <w:abstractNumId w:val="21"/>
   </w:num>
   <w:num w:numId="2" w16cid:durableId="371998135">
-    <w:abstractNumId w:val="16"/>
+    <w:abstractNumId w:val="17"/>
   </w:num>
   <w:num w:numId="3" w16cid:durableId="1612086779">
     <w:abstractNumId w:val="14"/>
   </w:num>
   <w:num w:numId="4" w16cid:durableId="1282805729">
-    <w:abstractNumId w:val="18"/>
+    <w:abstractNumId w:val="19"/>
   </w:num>
   <w:num w:numId="5" w16cid:durableId="861167527">
-    <w:abstractNumId w:val="17"/>
+    <w:abstractNumId w:val="18"/>
   </w:num>
   <w:num w:numId="6" w16cid:durableId="730419350">
     <w:abstractNumId w:val="13"/>
@@ -7165,7 +7494,7 @@
     <w:abstractNumId w:val="5"/>
   </w:num>
   <w:num w:numId="11" w16cid:durableId="1074814237">
-    <w:abstractNumId w:val="19"/>
+    <w:abstractNumId w:val="20"/>
   </w:num>
   <w:num w:numId="12" w16cid:durableId="1819222335">
     <w:abstractNumId w:val="6"/>
@@ -7174,10 +7503,10 @@
     <w:abstractNumId w:val="1"/>
   </w:num>
   <w:num w:numId="14" w16cid:durableId="639461304">
-    <w:abstractNumId w:val="15"/>
+    <w:abstractNumId w:val="16"/>
   </w:num>
   <w:num w:numId="15" w16cid:durableId="76220000">
-    <w:abstractNumId w:val="21"/>
+    <w:abstractNumId w:val="22"/>
   </w:num>
   <w:num w:numId="16" w16cid:durableId="1759323983">
     <w:abstractNumId w:val="10"/>
@@ -7199,6 +7528,9 @@
   </w:num>
   <w:num w:numId="22" w16cid:durableId="707291374">
     <w:abstractNumId w:val="8"/>
+  </w:num>
+  <w:num w:numId="23" w16cid:durableId="1692297481">
+    <w:abstractNumId w:val="15"/>
   </w:num>
 </w:numbering>
 </file>
@@ -7691,6 +8023,7 @@
   <w:style w:type="character" w:default="1" w:styleId="DefaultParagraphFont">
     <w:name w:val="Default Paragraph Font"/>
     <w:uiPriority w:val="1"/>
+    <w:semiHidden/>
     <w:unhideWhenUsed/>
   </w:style>
   <w:style w:type="table" w:default="1" w:styleId="TableNormal">
@@ -7932,6 +8265,25 @@
     <w:link w:val="Footer"/>
     <w:uiPriority w:val="99"/>
     <w:rsid w:val="00576A02"/>
+  </w:style>
+  <w:style w:type="table" w:styleId="TableGrid">
+    <w:name w:val="Table Grid"/>
+    <w:basedOn w:val="TableNormal"/>
+    <w:uiPriority w:val="39"/>
+    <w:rsid w:val="00CC344F"/>
+    <w:pPr>
+      <w:spacing w:after="0" w:line="240" w:lineRule="auto"/>
+    </w:pPr>
+    <w:tblPr>
+      <w:tblBorders>
+        <w:top w:val="single" w:sz="4" w:space="0" w:color="auto"/>
+        <w:left w:val="single" w:sz="4" w:space="0" w:color="auto"/>
+        <w:bottom w:val="single" w:sz="4" w:space="0" w:color="auto"/>
+        <w:right w:val="single" w:sz="4" w:space="0" w:color="auto"/>
+        <w:insideH w:val="single" w:sz="4" w:space="0" w:color="auto"/>
+        <w:insideV w:val="single" w:sz="4" w:space="0" w:color="auto"/>
+      </w:tblBorders>
+    </w:tblPr>
   </w:style>
 </w:styles>
 </file>

</xml_diff>

<commit_message>
changed to lower level project
</commit_message>
<xml_diff>
--- a/FYP_report_JS.docx
+++ b/FYP_report_JS.docx
@@ -55,7 +55,7 @@
           <w:r>
             <w:fldChar w:fldCharType="separate"/>
           </w:r>
-          <w:hyperlink w:anchor="_Toc118624118" w:history="1">
+          <w:hyperlink w:anchor="_Toc118965969" w:history="1">
             <w:r>
               <w:rPr>
                 <w:rStyle w:val="Hyperlink"/>
@@ -97,7 +97,7 @@
                 <w:noProof/>
                 <w:webHidden/>
               </w:rPr>
-              <w:instrText xml:space="preserve"> PAGEREF _Toc118624118 \h </w:instrText>
+              <w:instrText xml:space="preserve"> PAGEREF _Toc118965969 \h </w:instrText>
             </w:r>
             <w:r>
               <w:rPr>
@@ -141,7 +141,7 @@
               <w:lang w:eastAsia="en-IE"/>
             </w:rPr>
           </w:pPr>
-          <w:hyperlink w:anchor="_Toc118624119" w:history="1">
+          <w:hyperlink w:anchor="_Toc118965970" w:history="1">
             <w:r>
               <w:rPr>
                 <w:rStyle w:val="Hyperlink"/>
@@ -183,7 +183,7 @@
                 <w:noProof/>
                 <w:webHidden/>
               </w:rPr>
-              <w:instrText xml:space="preserve"> PAGEREF _Toc118624119 \h </w:instrText>
+              <w:instrText xml:space="preserve"> PAGEREF _Toc118965970 \h </w:instrText>
             </w:r>
             <w:r>
               <w:rPr>
@@ -227,7 +227,7 @@
               <w:lang w:eastAsia="en-IE"/>
             </w:rPr>
           </w:pPr>
-          <w:hyperlink w:anchor="_Toc118624120" w:history="1">
+          <w:hyperlink w:anchor="_Toc118965971" w:history="1">
             <w:r>
               <w:rPr>
                 <w:rStyle w:val="Hyperlink"/>
@@ -269,7 +269,7 @@
                 <w:noProof/>
                 <w:webHidden/>
               </w:rPr>
-              <w:instrText xml:space="preserve"> PAGEREF _Toc118624120 \h </w:instrText>
+              <w:instrText xml:space="preserve"> PAGEREF _Toc118965971 \h </w:instrText>
             </w:r>
             <w:r>
               <w:rPr>
@@ -313,7 +313,7 @@
               <w:lang w:eastAsia="en-IE"/>
             </w:rPr>
           </w:pPr>
-          <w:hyperlink w:anchor="_Toc118624121" w:history="1">
+          <w:hyperlink w:anchor="_Toc118965972" w:history="1">
             <w:r>
               <w:rPr>
                 <w:rStyle w:val="Hyperlink"/>
@@ -334,7 +334,7 @@
                 <w:rStyle w:val="Hyperlink"/>
                 <w:noProof/>
               </w:rPr>
-              <w:t>Graphical Processing Units</w:t>
+              <w:t>Graphical processing units</w:t>
             </w:r>
             <w:r>
               <w:rPr>
@@ -355,7 +355,7 @@
                 <w:noProof/>
                 <w:webHidden/>
               </w:rPr>
-              <w:instrText xml:space="preserve"> PAGEREF _Toc118624121 \h </w:instrText>
+              <w:instrText xml:space="preserve"> PAGEREF _Toc118965972 \h </w:instrText>
             </w:r>
             <w:r>
               <w:rPr>
@@ -399,7 +399,7 @@
               <w:lang w:eastAsia="en-IE"/>
             </w:rPr>
           </w:pPr>
-          <w:hyperlink w:anchor="_Toc118624122" w:history="1">
+          <w:hyperlink w:anchor="_Toc118965973" w:history="1">
             <w:r>
               <w:rPr>
                 <w:rStyle w:val="Hyperlink"/>
@@ -441,7 +441,7 @@
                 <w:noProof/>
                 <w:webHidden/>
               </w:rPr>
-              <w:instrText xml:space="preserve"> PAGEREF _Toc118624122 \h </w:instrText>
+              <w:instrText xml:space="preserve"> PAGEREF _Toc118965973 \h </w:instrText>
             </w:r>
             <w:r>
               <w:rPr>
@@ -485,7 +485,7 @@
               <w:lang w:eastAsia="en-IE"/>
             </w:rPr>
           </w:pPr>
-          <w:hyperlink w:anchor="_Toc118624123" w:history="1">
+          <w:hyperlink w:anchor="_Toc118965974" w:history="1">
             <w:r>
               <w:rPr>
                 <w:rStyle w:val="Hyperlink"/>
@@ -506,7 +506,7 @@
                 <w:rStyle w:val="Hyperlink"/>
                 <w:noProof/>
               </w:rPr>
-              <w:t>Pipeline</w:t>
+              <w:t>Shaders</w:t>
             </w:r>
             <w:r>
               <w:rPr>
@@ -527,7 +527,7 @@
                 <w:noProof/>
                 <w:webHidden/>
               </w:rPr>
-              <w:instrText xml:space="preserve"> PAGEREF _Toc118624123 \h </w:instrText>
+              <w:instrText xml:space="preserve"> PAGEREF _Toc118965974 \h </w:instrText>
             </w:r>
             <w:r>
               <w:rPr>
@@ -571,7 +571,7 @@
               <w:lang w:eastAsia="en-IE"/>
             </w:rPr>
           </w:pPr>
-          <w:hyperlink w:anchor="_Toc118624124" w:history="1">
+          <w:hyperlink w:anchor="_Toc118965975" w:history="1">
             <w:r>
               <w:rPr>
                 <w:rStyle w:val="Hyperlink"/>
@@ -592,7 +592,7 @@
                 <w:rStyle w:val="Hyperlink"/>
                 <w:noProof/>
               </w:rPr>
-              <w:t>Writing Shaders</w:t>
+              <w:t>Pipeline</w:t>
             </w:r>
             <w:r>
               <w:rPr>
@@ -613,7 +613,7 @@
                 <w:noProof/>
                 <w:webHidden/>
               </w:rPr>
-              <w:instrText xml:space="preserve"> PAGEREF _Toc118624124 \h </w:instrText>
+              <w:instrText xml:space="preserve"> PAGEREF _Toc118965975 \h </w:instrText>
             </w:r>
             <w:r>
               <w:rPr>
@@ -657,7 +657,7 @@
               <w:lang w:eastAsia="en-IE"/>
             </w:rPr>
           </w:pPr>
-          <w:hyperlink w:anchor="_Toc118624125" w:history="1">
+          <w:hyperlink w:anchor="_Toc118965976" w:history="1">
             <w:r>
               <w:rPr>
                 <w:rStyle w:val="Hyperlink"/>
@@ -678,7 +678,7 @@
                 <w:rStyle w:val="Hyperlink"/>
                 <w:noProof/>
               </w:rPr>
-              <w:t>Vector Graphics</w:t>
+              <w:t>Vector graphics</w:t>
             </w:r>
             <w:r>
               <w:rPr>
@@ -699,7 +699,7 @@
                 <w:noProof/>
                 <w:webHidden/>
               </w:rPr>
-              <w:instrText xml:space="preserve"> PAGEREF _Toc118624125 \h </w:instrText>
+              <w:instrText xml:space="preserve"> PAGEREF _Toc118965976 \h </w:instrText>
             </w:r>
             <w:r>
               <w:rPr>
@@ -743,7 +743,7 @@
               <w:lang w:eastAsia="en-IE"/>
             </w:rPr>
           </w:pPr>
-          <w:hyperlink w:anchor="_Toc118624126" w:history="1">
+          <w:hyperlink w:anchor="_Toc118965977" w:history="1">
             <w:r>
               <w:rPr>
                 <w:rStyle w:val="Hyperlink"/>
@@ -785,7 +785,7 @@
                 <w:noProof/>
                 <w:webHidden/>
               </w:rPr>
-              <w:instrText xml:space="preserve"> PAGEREF _Toc118624126 \h </w:instrText>
+              <w:instrText xml:space="preserve"> PAGEREF _Toc118965977 \h </w:instrText>
             </w:r>
             <w:r>
               <w:rPr>
@@ -829,7 +829,7 @@
               <w:lang w:eastAsia="en-IE"/>
             </w:rPr>
           </w:pPr>
-          <w:hyperlink w:anchor="_Toc118624127" w:history="1">
+          <w:hyperlink w:anchor="_Toc118965978" w:history="1">
             <w:r>
               <w:rPr>
                 <w:rStyle w:val="Hyperlink"/>
@@ -850,7 +850,7 @@
                 <w:rStyle w:val="Hyperlink"/>
                 <w:noProof/>
               </w:rPr>
-              <w:t>Spline, B-Spline and Bezier Curve</w:t>
+              <w:t>Spline, B-Spline and bezier Curve</w:t>
             </w:r>
             <w:r>
               <w:rPr>
@@ -871,7 +871,7 @@
                 <w:noProof/>
                 <w:webHidden/>
               </w:rPr>
-              <w:instrText xml:space="preserve"> PAGEREF _Toc118624127 \h </w:instrText>
+              <w:instrText xml:space="preserve"> PAGEREF _Toc118965978 \h </w:instrText>
             </w:r>
             <w:r>
               <w:rPr>
@@ -915,7 +915,7 @@
               <w:lang w:eastAsia="en-IE"/>
             </w:rPr>
           </w:pPr>
-          <w:hyperlink w:anchor="_Toc118624128" w:history="1">
+          <w:hyperlink w:anchor="_Toc118965979" w:history="1">
             <w:r>
               <w:rPr>
                 <w:rStyle w:val="Hyperlink"/>
@@ -936,7 +936,7 @@
                 <w:rStyle w:val="Hyperlink"/>
                 <w:noProof/>
               </w:rPr>
-              <w:t>GPU rendering of Splines</w:t>
+              <w:t>GPU rendering of splines</w:t>
             </w:r>
             <w:r>
               <w:rPr>
@@ -957,7 +957,7 @@
                 <w:noProof/>
                 <w:webHidden/>
               </w:rPr>
-              <w:instrText xml:space="preserve"> PAGEREF _Toc118624128 \h </w:instrText>
+              <w:instrText xml:space="preserve"> PAGEREF _Toc118965979 \h </w:instrText>
             </w:r>
             <w:r>
               <w:rPr>
@@ -1001,7 +1001,7 @@
               <w:lang w:eastAsia="en-IE"/>
             </w:rPr>
           </w:pPr>
-          <w:hyperlink w:anchor="_Toc118624129" w:history="1">
+          <w:hyperlink w:anchor="_Toc118965980" w:history="1">
             <w:r>
               <w:rPr>
                 <w:rStyle w:val="Hyperlink"/>
@@ -1043,7 +1043,7 @@
                 <w:noProof/>
                 <w:webHidden/>
               </w:rPr>
-              <w:instrText xml:space="preserve"> PAGEREF _Toc118624129 \h </w:instrText>
+              <w:instrText xml:space="preserve"> PAGEREF _Toc118965980 \h </w:instrText>
             </w:r>
             <w:r>
               <w:rPr>
@@ -1087,7 +1087,7 @@
               <w:lang w:eastAsia="en-IE"/>
             </w:rPr>
           </w:pPr>
-          <w:hyperlink w:anchor="_Toc118624130" w:history="1">
+          <w:hyperlink w:anchor="_Toc118965981" w:history="1">
             <w:r>
               <w:rPr>
                 <w:rStyle w:val="Hyperlink"/>
@@ -1129,7 +1129,7 @@
                 <w:noProof/>
                 <w:webHidden/>
               </w:rPr>
-              <w:instrText xml:space="preserve"> PAGEREF _Toc118624130 \h </w:instrText>
+              <w:instrText xml:space="preserve"> PAGEREF _Toc118965981 \h </w:instrText>
             </w:r>
             <w:r>
               <w:rPr>
@@ -1173,7 +1173,7 @@
               <w:lang w:eastAsia="en-IE"/>
             </w:rPr>
           </w:pPr>
-          <w:hyperlink w:anchor="_Toc118624131" w:history="1">
+          <w:hyperlink w:anchor="_Toc118965982" w:history="1">
             <w:r>
               <w:rPr>
                 <w:rStyle w:val="Hyperlink"/>
@@ -1215,7 +1215,7 @@
                 <w:noProof/>
                 <w:webHidden/>
               </w:rPr>
-              <w:instrText xml:space="preserve"> PAGEREF _Toc118624131 \h </w:instrText>
+              <w:instrText xml:space="preserve"> PAGEREF _Toc118965982 \h </w:instrText>
             </w:r>
             <w:r>
               <w:rPr>
@@ -1259,7 +1259,7 @@
               <w:lang w:eastAsia="en-IE"/>
             </w:rPr>
           </w:pPr>
-          <w:hyperlink w:anchor="_Toc118624132" w:history="1">
+          <w:hyperlink w:anchor="_Toc118965983" w:history="1">
             <w:r>
               <w:rPr>
                 <w:rStyle w:val="Hyperlink"/>
@@ -1301,7 +1301,7 @@
                 <w:noProof/>
                 <w:webHidden/>
               </w:rPr>
-              <w:instrText xml:space="preserve"> PAGEREF _Toc118624132 \h </w:instrText>
+              <w:instrText xml:space="preserve"> PAGEREF _Toc118965983 \h </w:instrText>
             </w:r>
             <w:r>
               <w:rPr>
@@ -1345,7 +1345,7 @@
               <w:lang w:eastAsia="en-IE"/>
             </w:rPr>
           </w:pPr>
-          <w:hyperlink w:anchor="_Toc118624133" w:history="1">
+          <w:hyperlink w:anchor="_Toc118965984" w:history="1">
             <w:r>
               <w:rPr>
                 <w:rStyle w:val="Hyperlink"/>
@@ -1366,7 +1366,7 @@
                 <w:rStyle w:val="Hyperlink"/>
                 <w:noProof/>
               </w:rPr>
-              <w:t>Shader Creation tools</w:t>
+              <w:t>Shader creation tools</w:t>
             </w:r>
             <w:r>
               <w:rPr>
@@ -1387,7 +1387,7 @@
                 <w:noProof/>
                 <w:webHidden/>
               </w:rPr>
-              <w:instrText xml:space="preserve"> PAGEREF _Toc118624133 \h </w:instrText>
+              <w:instrText xml:space="preserve"> PAGEREF _Toc118965984 \h </w:instrText>
             </w:r>
             <w:r>
               <w:rPr>
@@ -1431,7 +1431,7 @@
               <w:lang w:eastAsia="en-IE"/>
             </w:rPr>
           </w:pPr>
-          <w:hyperlink w:anchor="_Toc118624134" w:history="1">
+          <w:hyperlink w:anchor="_Toc118965985" w:history="1">
             <w:r>
               <w:rPr>
                 <w:rStyle w:val="Hyperlink"/>
@@ -1452,7 +1452,7 @@
                 <w:rStyle w:val="Hyperlink"/>
                 <w:noProof/>
               </w:rPr>
-              <w:t>Unreal Engines</w:t>
+              <w:t>Unreal engines</w:t>
             </w:r>
             <w:r>
               <w:rPr>
@@ -1473,7 +1473,7 @@
                 <w:noProof/>
                 <w:webHidden/>
               </w:rPr>
-              <w:instrText xml:space="preserve"> PAGEREF _Toc118624134 \h </w:instrText>
+              <w:instrText xml:space="preserve"> PAGEREF _Toc118965985 \h </w:instrText>
             </w:r>
             <w:r>
               <w:rPr>
@@ -1517,7 +1517,7 @@
               <w:lang w:eastAsia="en-IE"/>
             </w:rPr>
           </w:pPr>
-          <w:hyperlink w:anchor="_Toc118624135" w:history="1">
+          <w:hyperlink w:anchor="_Toc118965986" w:history="1">
             <w:r>
               <w:rPr>
                 <w:rStyle w:val="Hyperlink"/>
@@ -1559,7 +1559,7 @@
                 <w:noProof/>
                 <w:webHidden/>
               </w:rPr>
-              <w:instrText xml:space="preserve"> PAGEREF _Toc118624135 \h </w:instrText>
+              <w:instrText xml:space="preserve"> PAGEREF _Toc118965986 \h </w:instrText>
             </w:r>
             <w:r>
               <w:rPr>
@@ -1579,7 +1579,7 @@
                 <w:noProof/>
                 <w:webHidden/>
               </w:rPr>
-              <w:t>4</w:t>
+              <w:t>5</w:t>
             </w:r>
             <w:r>
               <w:rPr>
@@ -1603,7 +1603,7 @@
               <w:lang w:eastAsia="en-IE"/>
             </w:rPr>
           </w:pPr>
-          <w:hyperlink w:anchor="_Toc118624136" w:history="1">
+          <w:hyperlink w:anchor="_Toc118965987" w:history="1">
             <w:r>
               <w:rPr>
                 <w:rStyle w:val="Hyperlink"/>
@@ -1645,7 +1645,7 @@
                 <w:noProof/>
                 <w:webHidden/>
               </w:rPr>
-              <w:instrText xml:space="preserve"> PAGEREF _Toc118624136 \h </w:instrText>
+              <w:instrText xml:space="preserve"> PAGEREF _Toc118965987 \h </w:instrText>
             </w:r>
             <w:r>
               <w:rPr>
@@ -1689,7 +1689,7 @@
               <w:lang w:eastAsia="en-IE"/>
             </w:rPr>
           </w:pPr>
-          <w:hyperlink w:anchor="_Toc118624137" w:history="1">
+          <w:hyperlink w:anchor="_Toc118965988" w:history="1">
             <w:r>
               <w:rPr>
                 <w:rStyle w:val="Hyperlink"/>
@@ -1731,7 +1731,7 @@
                 <w:noProof/>
                 <w:webHidden/>
               </w:rPr>
-              <w:instrText xml:space="preserve"> PAGEREF _Toc118624137 \h </w:instrText>
+              <w:instrText xml:space="preserve"> PAGEREF _Toc118965988 \h </w:instrText>
             </w:r>
             <w:r>
               <w:rPr>
@@ -1775,7 +1775,7 @@
               <w:lang w:eastAsia="en-IE"/>
             </w:rPr>
           </w:pPr>
-          <w:hyperlink w:anchor="_Toc118624138" w:history="1">
+          <w:hyperlink w:anchor="_Toc118965989" w:history="1">
             <w:r>
               <w:rPr>
                 <w:rStyle w:val="Hyperlink"/>
@@ -1817,7 +1817,7 @@
                 <w:noProof/>
                 <w:webHidden/>
               </w:rPr>
-              <w:instrText xml:space="preserve"> PAGEREF _Toc118624138 \h </w:instrText>
+              <w:instrText xml:space="preserve"> PAGEREF _Toc118965989 \h </w:instrText>
             </w:r>
             <w:r>
               <w:rPr>
@@ -1861,7 +1861,7 @@
               <w:lang w:eastAsia="en-IE"/>
             </w:rPr>
           </w:pPr>
-          <w:hyperlink w:anchor="_Toc118624139" w:history="1">
+          <w:hyperlink w:anchor="_Toc118965990" w:history="1">
             <w:r>
               <w:rPr>
                 <w:rStyle w:val="Hyperlink"/>
@@ -1882,7 +1882,7 @@
                 <w:rStyle w:val="Hyperlink"/>
                 <w:noProof/>
               </w:rPr>
-              <w:t>Unreal Engine</w:t>
+              <w:t>Unreal engine</w:t>
             </w:r>
             <w:r>
               <w:rPr>
@@ -1903,7 +1903,7 @@
                 <w:noProof/>
                 <w:webHidden/>
               </w:rPr>
-              <w:instrText xml:space="preserve"> PAGEREF _Toc118624139 \h </w:instrText>
+              <w:instrText xml:space="preserve"> PAGEREF _Toc118965990 \h </w:instrText>
             </w:r>
             <w:r>
               <w:rPr>
@@ -1947,7 +1947,7 @@
               <w:lang w:eastAsia="en-IE"/>
             </w:rPr>
           </w:pPr>
-          <w:hyperlink w:anchor="_Toc118624140" w:history="1">
+          <w:hyperlink w:anchor="_Toc118965991" w:history="1">
             <w:r>
               <w:rPr>
                 <w:rStyle w:val="Hyperlink"/>
@@ -1989,7 +1989,7 @@
                 <w:noProof/>
                 <w:webHidden/>
               </w:rPr>
-              <w:instrText xml:space="preserve"> PAGEREF _Toc118624140 \h </w:instrText>
+              <w:instrText xml:space="preserve"> PAGEREF _Toc118965991 \h </w:instrText>
             </w:r>
             <w:r>
               <w:rPr>
@@ -2033,7 +2033,7 @@
               <w:lang w:eastAsia="en-IE"/>
             </w:rPr>
           </w:pPr>
-          <w:hyperlink w:anchor="_Toc118624141" w:history="1">
+          <w:hyperlink w:anchor="_Toc118965992" w:history="1">
             <w:r>
               <w:rPr>
                 <w:rStyle w:val="Hyperlink"/>
@@ -2075,7 +2075,7 @@
                 <w:noProof/>
                 <w:webHidden/>
               </w:rPr>
-              <w:instrText xml:space="preserve"> PAGEREF _Toc118624141 \h </w:instrText>
+              <w:instrText xml:space="preserve"> PAGEREF _Toc118965992 \h </w:instrText>
             </w:r>
             <w:r>
               <w:rPr>
@@ -2119,7 +2119,7 @@
               <w:lang w:eastAsia="en-IE"/>
             </w:rPr>
           </w:pPr>
-          <w:hyperlink w:anchor="_Toc118624142" w:history="1">
+          <w:hyperlink w:anchor="_Toc118965993" w:history="1">
             <w:r>
               <w:rPr>
                 <w:rStyle w:val="Hyperlink"/>
@@ -2140,7 +2140,7 @@
                 <w:rStyle w:val="Hyperlink"/>
                 <w:noProof/>
               </w:rPr>
-              <w:t>Methodology &amp; Design</w:t>
+              <w:t>Methodology &amp; design</w:t>
             </w:r>
             <w:r>
               <w:rPr>
@@ -2161,7 +2161,7 @@
                 <w:noProof/>
                 <w:webHidden/>
               </w:rPr>
-              <w:instrText xml:space="preserve"> PAGEREF _Toc118624142 \h </w:instrText>
+              <w:instrText xml:space="preserve"> PAGEREF _Toc118965993 \h </w:instrText>
             </w:r>
             <w:r>
               <w:rPr>
@@ -2205,7 +2205,7 @@
               <w:lang w:eastAsia="en-IE"/>
             </w:rPr>
           </w:pPr>
-          <w:hyperlink w:anchor="_Toc118624143" w:history="1">
+          <w:hyperlink w:anchor="_Toc118965994" w:history="1">
             <w:r>
               <w:rPr>
                 <w:rStyle w:val="Hyperlink"/>
@@ -2247,7 +2247,7 @@
                 <w:noProof/>
                 <w:webHidden/>
               </w:rPr>
-              <w:instrText xml:space="preserve"> PAGEREF _Toc118624143 \h </w:instrText>
+              <w:instrText xml:space="preserve"> PAGEREF _Toc118965994 \h </w:instrText>
             </w:r>
             <w:r>
               <w:rPr>
@@ -2291,7 +2291,7 @@
               <w:lang w:eastAsia="en-IE"/>
             </w:rPr>
           </w:pPr>
-          <w:hyperlink w:anchor="_Toc118624144" w:history="1">
+          <w:hyperlink w:anchor="_Toc118965995" w:history="1">
             <w:r>
               <w:rPr>
                 <w:rStyle w:val="Hyperlink"/>
@@ -2312,7 +2312,7 @@
                 <w:rStyle w:val="Hyperlink"/>
                 <w:noProof/>
               </w:rPr>
-              <w:t>Sprints</w:t>
+              <w:t>Function specification</w:t>
             </w:r>
             <w:r>
               <w:rPr>
@@ -2333,7 +2333,351 @@
                 <w:noProof/>
                 <w:webHidden/>
               </w:rPr>
-              <w:instrText xml:space="preserve"> PAGEREF _Toc118624144 \h </w:instrText>
+              <w:instrText xml:space="preserve"> PAGEREF _Toc118965995 \h </w:instrText>
+            </w:r>
+            <w:r>
+              <w:rPr>
+                <w:noProof/>
+                <w:webHidden/>
+              </w:rPr>
+            </w:r>
+            <w:r>
+              <w:rPr>
+                <w:noProof/>
+                <w:webHidden/>
+              </w:rPr>
+              <w:fldChar w:fldCharType="separate"/>
+            </w:r>
+            <w:r>
+              <w:rPr>
+                <w:noProof/>
+                <w:webHidden/>
+              </w:rPr>
+              <w:t>6</w:t>
+            </w:r>
+            <w:r>
+              <w:rPr>
+                <w:noProof/>
+                <w:webHidden/>
+              </w:rPr>
+              <w:fldChar w:fldCharType="end"/>
+            </w:r>
+          </w:hyperlink>
+        </w:p>
+        <w:p>
+          <w:pPr>
+            <w:pStyle w:val="TOC3"/>
+            <w:tabs>
+              <w:tab w:val="left" w:pos="1320"/>
+              <w:tab w:val="right" w:leader="dot" w:pos="9016"/>
+            </w:tabs>
+            <w:rPr>
+              <w:rFonts w:eastAsiaTheme="minorEastAsia"/>
+              <w:noProof/>
+              <w:lang w:eastAsia="en-IE"/>
+            </w:rPr>
+          </w:pPr>
+          <w:hyperlink w:anchor="_Toc118965996" w:history="1">
+            <w:r>
+              <w:rPr>
+                <w:rStyle w:val="Hyperlink"/>
+                <w:noProof/>
+              </w:rPr>
+              <w:t>9.1.1.</w:t>
+            </w:r>
+            <w:r>
+              <w:rPr>
+                <w:rFonts w:eastAsiaTheme="minorEastAsia"/>
+                <w:noProof/>
+                <w:lang w:eastAsia="en-IE"/>
+              </w:rPr>
+              <w:tab/>
+            </w:r>
+            <w:r>
+              <w:rPr>
+                <w:rStyle w:val="Hyperlink"/>
+                <w:noProof/>
+              </w:rPr>
+              <w:t>Must have</w:t>
+            </w:r>
+            <w:r>
+              <w:rPr>
+                <w:noProof/>
+                <w:webHidden/>
+              </w:rPr>
+              <w:tab/>
+            </w:r>
+            <w:r>
+              <w:rPr>
+                <w:noProof/>
+                <w:webHidden/>
+              </w:rPr>
+              <w:fldChar w:fldCharType="begin"/>
+            </w:r>
+            <w:r>
+              <w:rPr>
+                <w:noProof/>
+                <w:webHidden/>
+              </w:rPr>
+              <w:instrText xml:space="preserve"> PAGEREF _Toc118965996 \h </w:instrText>
+            </w:r>
+            <w:r>
+              <w:rPr>
+                <w:noProof/>
+                <w:webHidden/>
+              </w:rPr>
+            </w:r>
+            <w:r>
+              <w:rPr>
+                <w:noProof/>
+                <w:webHidden/>
+              </w:rPr>
+              <w:fldChar w:fldCharType="separate"/>
+            </w:r>
+            <w:r>
+              <w:rPr>
+                <w:noProof/>
+                <w:webHidden/>
+              </w:rPr>
+              <w:t>6</w:t>
+            </w:r>
+            <w:r>
+              <w:rPr>
+                <w:noProof/>
+                <w:webHidden/>
+              </w:rPr>
+              <w:fldChar w:fldCharType="end"/>
+            </w:r>
+          </w:hyperlink>
+        </w:p>
+        <w:p>
+          <w:pPr>
+            <w:pStyle w:val="TOC3"/>
+            <w:tabs>
+              <w:tab w:val="left" w:pos="1320"/>
+              <w:tab w:val="right" w:leader="dot" w:pos="9016"/>
+            </w:tabs>
+            <w:rPr>
+              <w:rFonts w:eastAsiaTheme="minorEastAsia"/>
+              <w:noProof/>
+              <w:lang w:eastAsia="en-IE"/>
+            </w:rPr>
+          </w:pPr>
+          <w:hyperlink w:anchor="_Toc118965997" w:history="1">
+            <w:r>
+              <w:rPr>
+                <w:rStyle w:val="Hyperlink"/>
+                <w:noProof/>
+              </w:rPr>
+              <w:t>9.1.2.</w:t>
+            </w:r>
+            <w:r>
+              <w:rPr>
+                <w:rFonts w:eastAsiaTheme="minorEastAsia"/>
+                <w:noProof/>
+                <w:lang w:eastAsia="en-IE"/>
+              </w:rPr>
+              <w:tab/>
+            </w:r>
+            <w:r>
+              <w:rPr>
+                <w:rStyle w:val="Hyperlink"/>
+                <w:noProof/>
+              </w:rPr>
+              <w:t>Should have</w:t>
+            </w:r>
+            <w:r>
+              <w:rPr>
+                <w:noProof/>
+                <w:webHidden/>
+              </w:rPr>
+              <w:tab/>
+            </w:r>
+            <w:r>
+              <w:rPr>
+                <w:noProof/>
+                <w:webHidden/>
+              </w:rPr>
+              <w:fldChar w:fldCharType="begin"/>
+            </w:r>
+            <w:r>
+              <w:rPr>
+                <w:noProof/>
+                <w:webHidden/>
+              </w:rPr>
+              <w:instrText xml:space="preserve"> PAGEREF _Toc118965997 \h </w:instrText>
+            </w:r>
+            <w:r>
+              <w:rPr>
+                <w:noProof/>
+                <w:webHidden/>
+              </w:rPr>
+            </w:r>
+            <w:r>
+              <w:rPr>
+                <w:noProof/>
+                <w:webHidden/>
+              </w:rPr>
+              <w:fldChar w:fldCharType="separate"/>
+            </w:r>
+            <w:r>
+              <w:rPr>
+                <w:noProof/>
+                <w:webHidden/>
+              </w:rPr>
+              <w:t>6</w:t>
+            </w:r>
+            <w:r>
+              <w:rPr>
+                <w:noProof/>
+                <w:webHidden/>
+              </w:rPr>
+              <w:fldChar w:fldCharType="end"/>
+            </w:r>
+          </w:hyperlink>
+        </w:p>
+        <w:p>
+          <w:pPr>
+            <w:pStyle w:val="TOC3"/>
+            <w:tabs>
+              <w:tab w:val="left" w:pos="1320"/>
+              <w:tab w:val="right" w:leader="dot" w:pos="9016"/>
+            </w:tabs>
+            <w:rPr>
+              <w:rFonts w:eastAsiaTheme="minorEastAsia"/>
+              <w:noProof/>
+              <w:lang w:eastAsia="en-IE"/>
+            </w:rPr>
+          </w:pPr>
+          <w:hyperlink w:anchor="_Toc118965998" w:history="1">
+            <w:r>
+              <w:rPr>
+                <w:rStyle w:val="Hyperlink"/>
+                <w:noProof/>
+              </w:rPr>
+              <w:t>9.1.3.</w:t>
+            </w:r>
+            <w:r>
+              <w:rPr>
+                <w:rFonts w:eastAsiaTheme="minorEastAsia"/>
+                <w:noProof/>
+                <w:lang w:eastAsia="en-IE"/>
+              </w:rPr>
+              <w:tab/>
+            </w:r>
+            <w:r>
+              <w:rPr>
+                <w:rStyle w:val="Hyperlink"/>
+                <w:noProof/>
+              </w:rPr>
+              <w:t>Could have</w:t>
+            </w:r>
+            <w:r>
+              <w:rPr>
+                <w:noProof/>
+                <w:webHidden/>
+              </w:rPr>
+              <w:tab/>
+            </w:r>
+            <w:r>
+              <w:rPr>
+                <w:noProof/>
+                <w:webHidden/>
+              </w:rPr>
+              <w:fldChar w:fldCharType="begin"/>
+            </w:r>
+            <w:r>
+              <w:rPr>
+                <w:noProof/>
+                <w:webHidden/>
+              </w:rPr>
+              <w:instrText xml:space="preserve"> PAGEREF _Toc118965998 \h </w:instrText>
+            </w:r>
+            <w:r>
+              <w:rPr>
+                <w:noProof/>
+                <w:webHidden/>
+              </w:rPr>
+            </w:r>
+            <w:r>
+              <w:rPr>
+                <w:noProof/>
+                <w:webHidden/>
+              </w:rPr>
+              <w:fldChar w:fldCharType="separate"/>
+            </w:r>
+            <w:r>
+              <w:rPr>
+                <w:noProof/>
+                <w:webHidden/>
+              </w:rPr>
+              <w:t>6</w:t>
+            </w:r>
+            <w:r>
+              <w:rPr>
+                <w:noProof/>
+                <w:webHidden/>
+              </w:rPr>
+              <w:fldChar w:fldCharType="end"/>
+            </w:r>
+          </w:hyperlink>
+        </w:p>
+        <w:p>
+          <w:pPr>
+            <w:pStyle w:val="TOC3"/>
+            <w:tabs>
+              <w:tab w:val="left" w:pos="1320"/>
+              <w:tab w:val="right" w:leader="dot" w:pos="9016"/>
+            </w:tabs>
+            <w:rPr>
+              <w:rFonts w:eastAsiaTheme="minorEastAsia"/>
+              <w:noProof/>
+              <w:lang w:eastAsia="en-IE"/>
+            </w:rPr>
+          </w:pPr>
+          <w:hyperlink w:anchor="_Toc118965999" w:history="1">
+            <w:r>
+              <w:rPr>
+                <w:rStyle w:val="Hyperlink"/>
+                <w:noProof/>
+              </w:rPr>
+              <w:t>9.1.4.</w:t>
+            </w:r>
+            <w:r>
+              <w:rPr>
+                <w:rFonts w:eastAsiaTheme="minorEastAsia"/>
+                <w:noProof/>
+                <w:lang w:eastAsia="en-IE"/>
+              </w:rPr>
+              <w:tab/>
+            </w:r>
+            <w:r>
+              <w:rPr>
+                <w:rStyle w:val="Hyperlink"/>
+                <w:noProof/>
+              </w:rPr>
+              <w:t>Won’t have</w:t>
+            </w:r>
+            <w:r>
+              <w:rPr>
+                <w:noProof/>
+                <w:webHidden/>
+              </w:rPr>
+              <w:tab/>
+            </w:r>
+            <w:r>
+              <w:rPr>
+                <w:noProof/>
+                <w:webHidden/>
+              </w:rPr>
+              <w:fldChar w:fldCharType="begin"/>
+            </w:r>
+            <w:r>
+              <w:rPr>
+                <w:noProof/>
+                <w:webHidden/>
+              </w:rPr>
+              <w:instrText xml:space="preserve"> PAGEREF _Toc118965999 \h </w:instrText>
             </w:r>
             <w:r>
               <w:rPr>
@@ -2377,7 +2721,7 @@
               <w:lang w:eastAsia="en-IE"/>
             </w:rPr>
           </w:pPr>
-          <w:hyperlink w:anchor="_Toc118624145" w:history="1">
+          <w:hyperlink w:anchor="_Toc118966000" w:history="1">
             <w:r>
               <w:rPr>
                 <w:rStyle w:val="Hyperlink"/>
@@ -2398,7 +2742,7 @@
                 <w:rStyle w:val="Hyperlink"/>
                 <w:noProof/>
               </w:rPr>
-              <w:t>Results &amp; Conclusions</w:t>
+              <w:t>Results &amp; conclusions</w:t>
             </w:r>
             <w:r>
               <w:rPr>
@@ -2419,7 +2763,7 @@
                 <w:noProof/>
                 <w:webHidden/>
               </w:rPr>
-              <w:instrText xml:space="preserve"> PAGEREF _Toc118624145 \h </w:instrText>
+              <w:instrText xml:space="preserve"> PAGEREF _Toc118966000 \h </w:instrText>
             </w:r>
             <w:r>
               <w:rPr>
@@ -2463,7 +2807,7 @@
               <w:lang w:eastAsia="en-IE"/>
             </w:rPr>
           </w:pPr>
-          <w:hyperlink w:anchor="_Toc118624146" w:history="1">
+          <w:hyperlink w:anchor="_Toc118966001" w:history="1">
             <w:r>
               <w:rPr>
                 <w:rStyle w:val="Hyperlink"/>
@@ -2505,7 +2849,7 @@
                 <w:noProof/>
                 <w:webHidden/>
               </w:rPr>
-              <w:instrText xml:space="preserve"> PAGEREF _Toc118624146 \h </w:instrText>
+              <w:instrText xml:space="preserve"> PAGEREF _Toc118966001 \h </w:instrText>
             </w:r>
             <w:r>
               <w:rPr>
@@ -2566,9 +2910,8 @@
           <w:numId w:val="3"/>
         </w:numPr>
       </w:pPr>
-      <w:bookmarkStart w:id="0" w:name="_Toc118624118"/>
-      <w:r>
-        <w:lastRenderedPageBreak/>
+      <w:bookmarkStart w:id="0" w:name="_Toc118965969"/>
+      <w:r>
         <w:t>Abstract</w:t>
       </w:r>
       <w:bookmarkEnd w:id="0"/>
@@ -2581,7 +2924,7 @@
           <w:numId w:val="3"/>
         </w:numPr>
       </w:pPr>
-      <w:bookmarkStart w:id="1" w:name="_Toc118624119"/>
+      <w:bookmarkStart w:id="1" w:name="_Toc118965970"/>
       <w:r>
         <w:t>Acknowledgements</w:t>
       </w:r>
@@ -2631,7 +2974,7 @@
           <w:numId w:val="3"/>
         </w:numPr>
       </w:pPr>
-      <w:bookmarkStart w:id="2" w:name="_Toc118624120"/>
+      <w:bookmarkStart w:id="2" w:name="_Toc118965971"/>
       <w:r>
         <w:t>Introduction</w:t>
       </w:r>
@@ -2821,9 +3164,21 @@
           <w:numId w:val="3"/>
         </w:numPr>
       </w:pPr>
-      <w:bookmarkStart w:id="3" w:name="_Toc118624121"/>
-      <w:r>
-        <w:t>Graphical Processing Units</w:t>
+      <w:bookmarkStart w:id="3" w:name="_Toc118965972"/>
+      <w:r>
+        <w:t xml:space="preserve">Graphical </w:t>
+      </w:r>
+      <w:r>
+        <w:t>p</w:t>
+      </w:r>
+      <w:r>
+        <w:t xml:space="preserve">rocessing </w:t>
+      </w:r>
+      <w:r>
+        <w:t>u</w:t>
+      </w:r>
+      <w:r>
+        <w:t>nits</w:t>
       </w:r>
       <w:bookmarkEnd w:id="3"/>
     </w:p>
@@ -2835,11 +3190,35 @@
           <w:numId w:val="3"/>
         </w:numPr>
       </w:pPr>
-      <w:bookmarkStart w:id="4" w:name="_Toc118624122"/>
+      <w:bookmarkStart w:id="4" w:name="_Toc118965973"/>
       <w:r>
         <w:t>Introduction</w:t>
       </w:r>
       <w:bookmarkEnd w:id="4"/>
+    </w:p>
+    <w:p>
+      <w:pPr>
+        <w:pStyle w:val="ListParagraph"/>
+        <w:numPr>
+          <w:ilvl w:val="0"/>
+          <w:numId w:val="24"/>
+        </w:numPr>
+      </w:pPr>
+      <w:r>
+        <w:t>GPU vs CPU</w:t>
+      </w:r>
+    </w:p>
+    <w:p>
+      <w:pPr>
+        <w:pStyle w:val="ListParagraph"/>
+        <w:numPr>
+          <w:ilvl w:val="0"/>
+          <w:numId w:val="24"/>
+        </w:numPr>
+      </w:pPr>
+      <w:r>
+        <w:t>Parallel</w:t>
+      </w:r>
     </w:p>
     <w:p>
       <w:pPr>
@@ -2849,11 +3228,26 @@
           <w:numId w:val="3"/>
         </w:numPr>
       </w:pPr>
-      <w:bookmarkStart w:id="5" w:name="_Toc118624123"/>
-      <w:r>
-        <w:t>Pipeline</w:t>
+      <w:bookmarkStart w:id="5" w:name="_Toc118965974"/>
+      <w:r>
+        <w:t>Shaders</w:t>
       </w:r>
       <w:bookmarkEnd w:id="5"/>
+    </w:p>
+    <w:p>
+      <w:pPr>
+        <w:pStyle w:val="ListParagraph"/>
+        <w:numPr>
+          <w:ilvl w:val="0"/>
+          <w:numId w:val="25"/>
+        </w:numPr>
+      </w:pPr>
+      <w:r>
+        <w:t xml:space="preserve">HLSL, GLSL, </w:t>
+      </w:r>
+      <w:r>
+        <w:t>DirectX, Metal, WEBGPU &amp; SPIRI-V</w:t>
+      </w:r>
     </w:p>
     <w:p>
       <w:pPr>
@@ -2863,11 +3257,35 @@
           <w:numId w:val="3"/>
         </w:numPr>
       </w:pPr>
-      <w:bookmarkStart w:id="6" w:name="_Toc118624124"/>
-      <w:r>
-        <w:t>Writing Shaders</w:t>
+      <w:bookmarkStart w:id="6" w:name="_Toc118965975"/>
+      <w:r>
+        <w:t>Pipeline</w:t>
       </w:r>
       <w:bookmarkEnd w:id="6"/>
+    </w:p>
+    <w:p>
+      <w:pPr>
+        <w:pStyle w:val="ListParagraph"/>
+        <w:numPr>
+          <w:ilvl w:val="0"/>
+          <w:numId w:val="25"/>
+        </w:numPr>
+      </w:pPr>
+      <w:r>
+        <w:t>OpenGL vs Vulkan vs DirectX vs Metal vs WEBGPU</w:t>
+      </w:r>
+    </w:p>
+    <w:p>
+      <w:pPr>
+        <w:pStyle w:val="ListParagraph"/>
+        <w:numPr>
+          <w:ilvl w:val="0"/>
+          <w:numId w:val="25"/>
+        </w:numPr>
+      </w:pPr>
+      <w:r>
+        <w:t>Input, Tessellation (hull, domain), Geometry, Vertex, rasterization, fragment.</w:t>
+      </w:r>
     </w:p>
     <w:p>
       <w:pPr>
@@ -2877,9 +3295,15 @@
           <w:numId w:val="3"/>
         </w:numPr>
       </w:pPr>
-      <w:bookmarkStart w:id="7" w:name="_Toc118624125"/>
-      <w:r>
-        <w:t>Vector Graphics</w:t>
+      <w:bookmarkStart w:id="7" w:name="_Toc118965976"/>
+      <w:r>
+        <w:t xml:space="preserve">Vector </w:t>
+      </w:r>
+      <w:r>
+        <w:t>g</w:t>
+      </w:r>
+      <w:r>
+        <w:t>raphics</w:t>
       </w:r>
       <w:bookmarkEnd w:id="7"/>
     </w:p>
@@ -2891,7 +3315,7 @@
           <w:numId w:val="3"/>
         </w:numPr>
       </w:pPr>
-      <w:bookmarkStart w:id="8" w:name="_Toc118624126"/>
+      <w:bookmarkStart w:id="8" w:name="_Toc118965977"/>
       <w:r>
         <w:t>Introduction</w:t>
       </w:r>
@@ -2926,7 +3350,11 @@
         <w:t>the rendering process can be altered to the given range of the task being done. This way vectors</w:t>
       </w:r>
       <w:r>
-        <w:t xml:space="preserve"> can be rendered at any resolution while retaining clarity and  sharpness. This disconnect between resolution and the data required means that high resolution images can be created from files with small memory sizes.</w:t>
+        <w:t xml:space="preserve"> can be rendered at any </w:t>
+      </w:r>
+      <w:r>
+        <w:lastRenderedPageBreak/>
+        <w:t>resolution while retaining clarity and  sharpness. This disconnect between resolution and the data required means that high resolution images can be created from files with small memory sizes.</w:t>
       </w:r>
       <w:r>
         <w:t xml:space="preserve"> </w:t>
@@ -2940,9 +3368,20 @@
           <w:numId w:val="3"/>
         </w:numPr>
       </w:pPr>
-      <w:bookmarkStart w:id="9" w:name="_Toc118624127"/>
-      <w:r>
-        <w:t xml:space="preserve">Spline, B-Spline and Bezier </w:t>
+      <w:bookmarkStart w:id="9" w:name="_Toc118965978"/>
+      <w:r>
+        <w:t xml:space="preserve">Spline, B-Spline and </w:t>
+      </w:r>
+      <w:proofErr w:type="spellStart"/>
+      <w:r>
+        <w:t>b</w:t>
+      </w:r>
+      <w:r>
+        <w:t>ezier</w:t>
+      </w:r>
+      <w:proofErr w:type="spellEnd"/>
+      <w:r>
+        <w:t xml:space="preserve"> </w:t>
       </w:r>
       <w:r>
         <w:t>C</w:t>
@@ -3100,11 +3539,7 @@
         <w:t xml:space="preserve"> with B to get </w:t>
       </w:r>
       <w:r>
-        <w:t xml:space="preserve">Z and B would </w:t>
-      </w:r>
-      <w:r>
-        <w:lastRenderedPageBreak/>
-        <w:t xml:space="preserve">be interpolated with C to get Y. Then Z and Y would be interpolated to get the point on the curve. Each of these interpolations would be done with the same value of </w:t>
+        <w:t xml:space="preserve">Z and B would be interpolated with C to get Y. Then Z and Y would be interpolated to get the point on the curve. Each of these interpolations would be done with the same value of </w:t>
       </w:r>
       <w:r>
         <w:t>T</w:t>
@@ -3224,7 +3659,7 @@
           <w:numId w:val="3"/>
         </w:numPr>
       </w:pPr>
-      <w:bookmarkStart w:id="10" w:name="_Toc118624128"/>
+      <w:bookmarkStart w:id="10" w:name="_Toc118965979"/>
       <w:r>
         <w:t>GPU</w:t>
       </w:r>
@@ -3232,7 +3667,13 @@
         <w:t xml:space="preserve"> rendering</w:t>
       </w:r>
       <w:r>
-        <w:t xml:space="preserve"> of Splines</w:t>
+        <w:t xml:space="preserve"> of </w:t>
+      </w:r>
+      <w:r>
+        <w:t>s</w:t>
+      </w:r>
+      <w:r>
+        <w:t>plines</w:t>
       </w:r>
       <w:bookmarkEnd w:id="10"/>
     </w:p>
@@ -3244,7 +3685,7 @@
           <w:numId w:val="3"/>
         </w:numPr>
       </w:pPr>
-      <w:bookmarkStart w:id="11" w:name="_Toc118624129"/>
+      <w:bookmarkStart w:id="11" w:name="_Toc118965980"/>
       <w:r>
         <w:t>Loop and Blinn</w:t>
       </w:r>
@@ -3416,6 +3857,7 @@
     </w:p>
     <w:p>
       <w:r>
+        <w:lastRenderedPageBreak/>
         <w:t>For a quadratic curve, the points on the quadratic curve would be given texture coordinates of (0,0) and (1,1) while the curve point would be given the point (0.5,0). The fragment shader will be provided an interpolated point between these 3 depending on the proximity of the fragment in texture space. This interpolated coordinate can be used in the function to determine whether  the pixel is withing or outside the curve. This value can be used as the alpha, hiding either any fragment inside or any fragment outside the curve</w:t>
       </w:r>
       <w:r>
@@ -3464,9 +3906,8 @@
           <w:numId w:val="3"/>
         </w:numPr>
       </w:pPr>
-      <w:bookmarkStart w:id="12" w:name="_Toc118624130"/>
-      <w:r>
-        <w:lastRenderedPageBreak/>
+      <w:bookmarkStart w:id="12" w:name="_Toc118965981"/>
+      <w:r>
         <w:t>Pre tessellation</w:t>
       </w:r>
       <w:bookmarkEnd w:id="12"/>
@@ -3583,7 +4024,7 @@
           <w:numId w:val="3"/>
         </w:numPr>
       </w:pPr>
-      <w:bookmarkStart w:id="13" w:name="_Toc118624131"/>
+      <w:bookmarkStart w:id="13" w:name="_Toc118965982"/>
       <w:r>
         <w:t>Technology</w:t>
       </w:r>
@@ -3597,7 +4038,7 @@
           <w:numId w:val="3"/>
         </w:numPr>
       </w:pPr>
-      <w:bookmarkStart w:id="14" w:name="_Toc118624132"/>
+      <w:bookmarkStart w:id="14" w:name="_Toc118965983"/>
       <w:r>
         <w:t>Introduction</w:t>
       </w:r>
@@ -3622,9 +4063,15 @@
           <w:numId w:val="3"/>
         </w:numPr>
       </w:pPr>
-      <w:bookmarkStart w:id="15" w:name="_Toc118624133"/>
-      <w:r>
-        <w:t>Shader Creation tools</w:t>
+      <w:bookmarkStart w:id="15" w:name="_Toc118965984"/>
+      <w:r>
+        <w:t xml:space="preserve">Shader </w:t>
+      </w:r>
+      <w:r>
+        <w:t>c</w:t>
+      </w:r>
+      <w:r>
+        <w:t>reation tools</w:t>
       </w:r>
       <w:bookmarkEnd w:id="15"/>
     </w:p>
@@ -3667,9 +4114,16 @@
           <w:numId w:val="3"/>
         </w:numPr>
       </w:pPr>
-      <w:bookmarkStart w:id="16" w:name="_Toc118624134"/>
-      <w:r>
-        <w:t>Unreal Engines</w:t>
+      <w:bookmarkStart w:id="16" w:name="_Toc118965985"/>
+      <w:r>
+        <w:lastRenderedPageBreak/>
+        <w:t xml:space="preserve">Unreal </w:t>
+      </w:r>
+      <w:r>
+        <w:t>e</w:t>
+      </w:r>
+      <w:r>
+        <w:t>ngines</w:t>
       </w:r>
       <w:bookmarkEnd w:id="16"/>
     </w:p>
@@ -3896,7 +4350,7 @@
           <w:numId w:val="3"/>
         </w:numPr>
       </w:pPr>
-      <w:bookmarkStart w:id="17" w:name="_Toc118624135"/>
+      <w:bookmarkStart w:id="17" w:name="_Toc118965986"/>
       <w:r>
         <w:t>Unity</w:t>
       </w:r>
@@ -3925,11 +4379,7 @@
         <w:fldChar w:fldCharType="end"/>
       </w:r>
       <w:r>
-        <w:t xml:space="preserve"> This custom language requires a name for the shader collection. This language requires boilerplate code such as defining data required from the engine both in the ShaderLab section and within the HLSL. ShaderLab allows for any shader type described in the DirectX standard </w:t>
-      </w:r>
-      <w:r>
-        <w:lastRenderedPageBreak/>
-        <w:t xml:space="preserve">to be used, including hull, tessellation, domain, and geometry shaders. </w:t>
+        <w:t xml:space="preserve"> This custom language requires a name for the shader collection. This language requires boilerplate code such as defining data required from the engine both in the ShaderLab section and within the HLSL. ShaderLab allows for any shader type described in the DirectX standard to be used, including hull, tessellation, domain, and geometry shaders. </w:t>
       </w:r>
       <w:r>
         <w:fldChar w:fldCharType="begin"/>
@@ -3991,7 +4441,7 @@
           <w:numId w:val="3"/>
         </w:numPr>
       </w:pPr>
-      <w:bookmarkStart w:id="18" w:name="_Toc118624136"/>
+      <w:bookmarkStart w:id="18" w:name="_Toc118965987"/>
       <w:r>
         <w:t>Godot</w:t>
       </w:r>
@@ -4034,7 +4484,7 @@
           <w:numId w:val="3"/>
         </w:numPr>
       </w:pPr>
-      <w:bookmarkStart w:id="19" w:name="_Toc118624137"/>
+      <w:bookmarkStart w:id="19" w:name="_Toc118965988"/>
       <w:r>
         <w:t>GPU integration</w:t>
       </w:r>
@@ -4146,7 +4596,7 @@
           <w:numId w:val="3"/>
         </w:numPr>
       </w:pPr>
-      <w:bookmarkStart w:id="20" w:name="_Toc118624138"/>
+      <w:bookmarkStart w:id="20" w:name="_Toc118965989"/>
       <w:r>
         <w:t>Spline</w:t>
       </w:r>
@@ -4180,12 +4630,18 @@
           <w:numId w:val="3"/>
         </w:numPr>
       </w:pPr>
-      <w:bookmarkStart w:id="21" w:name="_Toc118624139"/>
+      <w:bookmarkStart w:id="21" w:name="_Toc118965990"/>
       <w:r>
         <w:t>Unreal</w:t>
       </w:r>
       <w:r>
-        <w:t xml:space="preserve"> Engine</w:t>
+        <w:t xml:space="preserve"> </w:t>
+      </w:r>
+      <w:r>
+        <w:t>e</w:t>
+      </w:r>
+      <w:r>
+        <w:t>ngine</w:t>
       </w:r>
       <w:bookmarkEnd w:id="21"/>
     </w:p>
@@ -4252,7 +4708,7 @@
           <w:numId w:val="3"/>
         </w:numPr>
       </w:pPr>
-      <w:bookmarkStart w:id="22" w:name="_Toc118624140"/>
+      <w:bookmarkStart w:id="22" w:name="_Toc118965991"/>
       <w:r>
         <w:t>Unity</w:t>
       </w:r>
@@ -4281,7 +4737,14 @@
         <w:rPr>
           <w:rFonts w:ascii="Calibri" w:hAnsi="Calibri" w:cs="Calibri"/>
         </w:rPr>
-        <w:t>(Splines are Awesome!!!, 2020)</w:t>
+        <w:t xml:space="preserve">(Splines are </w:t>
+      </w:r>
+      <w:r>
+        <w:rPr>
+          <w:rFonts w:ascii="Calibri" w:hAnsi="Calibri" w:cs="Calibri"/>
+        </w:rPr>
+        <w:lastRenderedPageBreak/>
+        <w:t>Awesome!!!, 2020)</w:t>
       </w:r>
       <w:r>
         <w:fldChar w:fldCharType="end"/>
@@ -4301,7 +4764,7 @@
           <w:numId w:val="3"/>
         </w:numPr>
       </w:pPr>
-      <w:bookmarkStart w:id="23" w:name="_Toc118624141"/>
+      <w:bookmarkStart w:id="23" w:name="_Toc118965992"/>
       <w:r>
         <w:t>Godot</w:t>
       </w:r>
@@ -4359,10 +4822,15 @@
           <w:numId w:val="3"/>
         </w:numPr>
       </w:pPr>
-      <w:bookmarkStart w:id="24" w:name="_Toc118624142"/>
-      <w:r>
-        <w:lastRenderedPageBreak/>
-        <w:t>Methodology &amp; Design</w:t>
+      <w:bookmarkStart w:id="24" w:name="_Toc118965993"/>
+      <w:r>
+        <w:t xml:space="preserve">Methodology &amp; </w:t>
+      </w:r>
+      <w:r>
+        <w:t>d</w:t>
+      </w:r>
+      <w:r>
+        <w:t>esign</w:t>
       </w:r>
       <w:bookmarkEnd w:id="24"/>
     </w:p>
@@ -4374,7 +4842,7 @@
           <w:numId w:val="3"/>
         </w:numPr>
       </w:pPr>
-      <w:bookmarkStart w:id="25" w:name="_Toc118624143"/>
+      <w:bookmarkStart w:id="25" w:name="_Toc118965994"/>
       <w:r>
         <w:t>Implementation</w:t>
       </w:r>
@@ -4388,9 +4856,11 @@
           <w:numId w:val="3"/>
         </w:numPr>
       </w:pPr>
+      <w:bookmarkStart w:id="26" w:name="_Toc118965995"/>
       <w:r>
         <w:t>Function specification</w:t>
       </w:r>
+      <w:bookmarkEnd w:id="26"/>
     </w:p>
     <w:tbl>
       <w:tblPr>
@@ -4413,10 +4883,13 @@
                 <w:ilvl w:val="2"/>
                 <w:numId w:val="3"/>
               </w:numPr>
+              <w:outlineLvl w:val="2"/>
             </w:pPr>
+            <w:bookmarkStart w:id="27" w:name="_Toc118965996"/>
             <w:r>
               <w:t>Must have</w:t>
             </w:r>
+            <w:bookmarkEnd w:id="27"/>
           </w:p>
         </w:tc>
       </w:tr>
@@ -4426,12 +4899,8 @@
             <w:tcW w:w="9016" w:type="dxa"/>
           </w:tcPr>
           <w:p>
-            <w:pPr>
-              <w:pStyle w:val="Heading3"/>
-              <w:outlineLvl w:val="2"/>
-            </w:pPr>
-            <w:r>
-              <w:t>Curve creation UI (quadratic)</w:t>
+            <w:r>
+              <w:t>Create window</w:t>
             </w:r>
           </w:p>
         </w:tc>
@@ -4442,12 +4911,8 @@
             <w:tcW w:w="9016" w:type="dxa"/>
           </w:tcPr>
           <w:p>
-            <w:pPr>
-              <w:pStyle w:val="Heading3"/>
-              <w:outlineLvl w:val="2"/>
-            </w:pPr>
-            <w:r>
-              <w:t>Curve rendering shader (quadratic)</w:t>
+            <w:r>
+              <w:t>Get mesh to render</w:t>
             </w:r>
           </w:p>
         </w:tc>
@@ -4458,12 +4923,8 @@
             <w:tcW w:w="9016" w:type="dxa"/>
           </w:tcPr>
           <w:p>
-            <w:pPr>
-              <w:pStyle w:val="Heading3"/>
-              <w:outlineLvl w:val="2"/>
-            </w:pPr>
-            <w:r>
-              <w:t>Curve rendering in Unity</w:t>
+            <w:r>
+              <w:t>Get Spline to render</w:t>
             </w:r>
           </w:p>
         </w:tc>
@@ -4480,10 +4941,13 @@
                 <w:ilvl w:val="2"/>
                 <w:numId w:val="3"/>
               </w:numPr>
+              <w:outlineLvl w:val="2"/>
             </w:pPr>
+            <w:bookmarkStart w:id="28" w:name="_Toc118965997"/>
             <w:r>
               <w:t>Should have</w:t>
             </w:r>
+            <w:bookmarkEnd w:id="28"/>
           </w:p>
         </w:tc>
       </w:tr>
@@ -4493,12 +4957,8 @@
             <w:tcW w:w="9016" w:type="dxa"/>
           </w:tcPr>
           <w:p>
-            <w:pPr>
-              <w:pStyle w:val="Heading3"/>
-              <w:outlineLvl w:val="2"/>
-            </w:pPr>
-            <w:r>
-              <w:t>Curve creation UI (cubic)</w:t>
+            <w:r>
+              <w:t>Make lighting</w:t>
             </w:r>
           </w:p>
         </w:tc>
@@ -4509,12 +4969,8 @@
             <w:tcW w:w="9016" w:type="dxa"/>
           </w:tcPr>
           <w:p>
-            <w:pPr>
-              <w:pStyle w:val="Heading3"/>
-              <w:outlineLvl w:val="2"/>
-            </w:pPr>
-            <w:r>
-              <w:t>Curve rendering shader (cubic)</w:t>
+            <w:r>
+              <w:t>Make shadows</w:t>
             </w:r>
           </w:p>
         </w:tc>
@@ -4525,12 +4981,8 @@
             <w:tcW w:w="9016" w:type="dxa"/>
           </w:tcPr>
           <w:p>
-            <w:pPr>
-              <w:pStyle w:val="Heading3"/>
-              <w:outlineLvl w:val="2"/>
-            </w:pPr>
-            <w:r>
-              <w:t>Curve rendering in Unity (cubic)</w:t>
+            <w:r>
+              <w:t>Have spline ingrate into shadow</w:t>
             </w:r>
           </w:p>
         </w:tc>
@@ -4541,12 +4993,8 @@
             <w:tcW w:w="9016" w:type="dxa"/>
           </w:tcPr>
           <w:p>
-            <w:pPr>
-              <w:pStyle w:val="Heading3"/>
-              <w:outlineLvl w:val="2"/>
-            </w:pPr>
-            <w:r>
-              <w:t>Curve defined shapes</w:t>
+            <w:r>
+              <w:t>Have shadow be cast on mesh</w:t>
             </w:r>
           </w:p>
         </w:tc>
@@ -4563,10 +5011,13 @@
                 <w:ilvl w:val="2"/>
                 <w:numId w:val="3"/>
               </w:numPr>
+              <w:outlineLvl w:val="2"/>
             </w:pPr>
+            <w:bookmarkStart w:id="29" w:name="_Toc118965998"/>
             <w:r>
               <w:t>Could have</w:t>
             </w:r>
+            <w:bookmarkEnd w:id="29"/>
           </w:p>
         </w:tc>
       </w:tr>
@@ -4576,12 +5027,8 @@
             <w:tcW w:w="9016" w:type="dxa"/>
           </w:tcPr>
           <w:p>
-            <w:pPr>
-              <w:pStyle w:val="Heading3"/>
-              <w:outlineLvl w:val="2"/>
-            </w:pPr>
-            <w:r>
-              <w:t>Cell based curve rendering shader</w:t>
+            <w:r>
+              <w:t>Shadow strength variation</w:t>
             </w:r>
           </w:p>
         </w:tc>
@@ -4592,12 +5039,8 @@
             <w:tcW w:w="9016" w:type="dxa"/>
           </w:tcPr>
           <w:p>
-            <w:pPr>
-              <w:pStyle w:val="Heading3"/>
-              <w:outlineLvl w:val="2"/>
-            </w:pPr>
-            <w:r>
-              <w:t xml:space="preserve">Curve animating </w:t>
+            <w:r>
+              <w:t>Spline changing</w:t>
             </w:r>
           </w:p>
         </w:tc>
@@ -4608,12 +5051,8 @@
             <w:tcW w:w="9016" w:type="dxa"/>
           </w:tcPr>
           <w:p>
-            <w:pPr>
-              <w:pStyle w:val="Heading3"/>
-              <w:outlineLvl w:val="2"/>
-            </w:pPr>
-            <w:r>
-              <w:t>Curve animating based on light direction</w:t>
+            <w:r>
+              <w:t>Animate spline shape and shadow strength</w:t>
             </w:r>
           </w:p>
         </w:tc>
@@ -4624,15 +5063,8 @@
             <w:tcW w:w="9016" w:type="dxa"/>
           </w:tcPr>
           <w:p>
-            <w:pPr>
-              <w:pStyle w:val="Heading3"/>
-              <w:outlineLvl w:val="2"/>
-            </w:pPr>
-            <w:r>
-              <w:t xml:space="preserve">Have shape </w:t>
-            </w:r>
-            <w:r>
-              <w:t>conform to geometry</w:t>
+            <w:r>
+              <w:t>Spherical linear interpolate animation based on lighting direction</w:t>
             </w:r>
           </w:p>
         </w:tc>
@@ -4649,10 +5081,13 @@
                 <w:ilvl w:val="2"/>
                 <w:numId w:val="3"/>
               </w:numPr>
+              <w:outlineLvl w:val="2"/>
             </w:pPr>
+            <w:bookmarkStart w:id="30" w:name="_Toc118965999"/>
             <w:r>
               <w:t>Won’t have</w:t>
             </w:r>
+            <w:bookmarkEnd w:id="30"/>
           </w:p>
         </w:tc>
       </w:tr>
@@ -4662,60 +5097,8 @@
             <w:tcW w:w="9016" w:type="dxa"/>
           </w:tcPr>
           <w:p>
-            <w:pPr>
-              <w:pStyle w:val="Heading3"/>
-              <w:outlineLvl w:val="2"/>
-            </w:pPr>
-            <w:r>
-              <w:t>Multiple blending systems</w:t>
-            </w:r>
-          </w:p>
-        </w:tc>
-      </w:tr>
-      <w:tr>
-        <w:tc>
-          <w:tcPr>
-            <w:tcW w:w="9016" w:type="dxa"/>
-          </w:tcPr>
-          <w:p>
-            <w:pPr>
-              <w:pStyle w:val="Heading3"/>
-              <w:outlineLvl w:val="2"/>
-            </w:pPr>
-            <w:r>
-              <w:t>CMYK colour</w:t>
-            </w:r>
-          </w:p>
-        </w:tc>
-      </w:tr>
-      <w:tr>
-        <w:tc>
-          <w:tcPr>
-            <w:tcW w:w="9016" w:type="dxa"/>
-          </w:tcPr>
-          <w:p>
-            <w:pPr>
-              <w:pStyle w:val="Heading3"/>
-              <w:outlineLvl w:val="2"/>
-            </w:pPr>
-            <w:r>
-              <w:t>Textured fills</w:t>
-            </w:r>
-          </w:p>
-        </w:tc>
-      </w:tr>
-      <w:tr>
-        <w:tc>
-          <w:tcPr>
-            <w:tcW w:w="9016" w:type="dxa"/>
-          </w:tcPr>
-          <w:p>
-            <w:pPr>
-              <w:pStyle w:val="Heading3"/>
-              <w:outlineLvl w:val="2"/>
-            </w:pPr>
-            <w:r>
-              <w:t>Gradient fills</w:t>
+            <w:r>
+              <w:t>Bind to mesh deformations</w:t>
             </w:r>
           </w:p>
         </w:tc>
@@ -4730,11 +5113,17 @@
           <w:numId w:val="3"/>
         </w:numPr>
       </w:pPr>
-      <w:bookmarkStart w:id="26" w:name="_Toc118624145"/>
-      <w:r>
-        <w:t>Results &amp; Conclusions</w:t>
-      </w:r>
-      <w:bookmarkEnd w:id="26"/>
+      <w:bookmarkStart w:id="31" w:name="_Toc118966000"/>
+      <w:r>
+        <w:t xml:space="preserve">Results &amp; </w:t>
+      </w:r>
+      <w:r>
+        <w:t>c</w:t>
+      </w:r>
+      <w:r>
+        <w:t>onclusions</w:t>
+      </w:r>
+      <w:bookmarkEnd w:id="31"/>
     </w:p>
     <w:p>
       <w:pPr>
@@ -4744,11 +5133,11 @@
           <w:numId w:val="3"/>
         </w:numPr>
       </w:pPr>
-      <w:bookmarkStart w:id="27" w:name="_Toc118624146"/>
+      <w:bookmarkStart w:id="32" w:name="_Toc118966001"/>
       <w:r>
         <w:t>References</w:t>
       </w:r>
-      <w:bookmarkEnd w:id="27"/>
+      <w:bookmarkEnd w:id="32"/>
     </w:p>
     <w:p>
       <w:pPr>
@@ -4822,6 +5211,7 @@
           <w:i/>
           <w:iCs/>
         </w:rPr>
+        <w:lastRenderedPageBreak/>
         <w:t xml:space="preserve">Geometry Shaders Made Easy In Unity URP! For Those New to Shaders! </w:t>
       </w:r>
       <w:r>
@@ -4848,7 +5238,6 @@
         <w:pStyle w:val="Bibliography"/>
       </w:pPr>
       <w:r>
-        <w:lastRenderedPageBreak/>
         <w:t xml:space="preserve">Godot, 2022a. </w:t>
       </w:r>
       <w:r>
@@ -7375,6 +7764,119 @@
     </w:lvl>
   </w:abstractNum>
   <w:abstractNum w:abstractNumId="22" w15:restartNumberingAfterBreak="0">
+    <w:nsid w:val="715D52F0"/>
+    <w:multiLevelType w:val="hybridMultilevel"/>
+    <w:tmpl w:val="07E40A06"/>
+    <w:lvl w:ilvl="0" w:tplc="18090001">
+      <w:start w:val="1"/>
+      <w:numFmt w:val="bullet"/>
+      <w:lvlText w:val=""/>
+      <w:lvlJc w:val="left"/>
+      <w:pPr>
+        <w:ind w:left="720" w:hanging="360"/>
+      </w:pPr>
+      <w:rPr>
+        <w:rFonts w:ascii="Symbol" w:hAnsi="Symbol" w:hint="default"/>
+      </w:rPr>
+    </w:lvl>
+    <w:lvl w:ilvl="1" w:tplc="18090003" w:tentative="1">
+      <w:start w:val="1"/>
+      <w:numFmt w:val="bullet"/>
+      <w:lvlText w:val="o"/>
+      <w:lvlJc w:val="left"/>
+      <w:pPr>
+        <w:ind w:left="1440" w:hanging="360"/>
+      </w:pPr>
+      <w:rPr>
+        <w:rFonts w:ascii="Courier New" w:hAnsi="Courier New" w:cs="Courier New" w:hint="default"/>
+      </w:rPr>
+    </w:lvl>
+    <w:lvl w:ilvl="2" w:tplc="18090005" w:tentative="1">
+      <w:start w:val="1"/>
+      <w:numFmt w:val="bullet"/>
+      <w:lvlText w:val=""/>
+      <w:lvlJc w:val="left"/>
+      <w:pPr>
+        <w:ind w:left="2160" w:hanging="360"/>
+      </w:pPr>
+      <w:rPr>
+        <w:rFonts w:ascii="Wingdings" w:hAnsi="Wingdings" w:hint="default"/>
+      </w:rPr>
+    </w:lvl>
+    <w:lvl w:ilvl="3" w:tplc="18090001" w:tentative="1">
+      <w:start w:val="1"/>
+      <w:numFmt w:val="bullet"/>
+      <w:lvlText w:val=""/>
+      <w:lvlJc w:val="left"/>
+      <w:pPr>
+        <w:ind w:left="2880" w:hanging="360"/>
+      </w:pPr>
+      <w:rPr>
+        <w:rFonts w:ascii="Symbol" w:hAnsi="Symbol" w:hint="default"/>
+      </w:rPr>
+    </w:lvl>
+    <w:lvl w:ilvl="4" w:tplc="18090003" w:tentative="1">
+      <w:start w:val="1"/>
+      <w:numFmt w:val="bullet"/>
+      <w:lvlText w:val="o"/>
+      <w:lvlJc w:val="left"/>
+      <w:pPr>
+        <w:ind w:left="3600" w:hanging="360"/>
+      </w:pPr>
+      <w:rPr>
+        <w:rFonts w:ascii="Courier New" w:hAnsi="Courier New" w:cs="Courier New" w:hint="default"/>
+      </w:rPr>
+    </w:lvl>
+    <w:lvl w:ilvl="5" w:tplc="18090005" w:tentative="1">
+      <w:start w:val="1"/>
+      <w:numFmt w:val="bullet"/>
+      <w:lvlText w:val=""/>
+      <w:lvlJc w:val="left"/>
+      <w:pPr>
+        <w:ind w:left="4320" w:hanging="360"/>
+      </w:pPr>
+      <w:rPr>
+        <w:rFonts w:ascii="Wingdings" w:hAnsi="Wingdings" w:hint="default"/>
+      </w:rPr>
+    </w:lvl>
+    <w:lvl w:ilvl="6" w:tplc="18090001" w:tentative="1">
+      <w:start w:val="1"/>
+      <w:numFmt w:val="bullet"/>
+      <w:lvlText w:val=""/>
+      <w:lvlJc w:val="left"/>
+      <w:pPr>
+        <w:ind w:left="5040" w:hanging="360"/>
+      </w:pPr>
+      <w:rPr>
+        <w:rFonts w:ascii="Symbol" w:hAnsi="Symbol" w:hint="default"/>
+      </w:rPr>
+    </w:lvl>
+    <w:lvl w:ilvl="7" w:tplc="18090003" w:tentative="1">
+      <w:start w:val="1"/>
+      <w:numFmt w:val="bullet"/>
+      <w:lvlText w:val="o"/>
+      <w:lvlJc w:val="left"/>
+      <w:pPr>
+        <w:ind w:left="5760" w:hanging="360"/>
+      </w:pPr>
+      <w:rPr>
+        <w:rFonts w:ascii="Courier New" w:hAnsi="Courier New" w:cs="Courier New" w:hint="default"/>
+      </w:rPr>
+    </w:lvl>
+    <w:lvl w:ilvl="8" w:tplc="18090005" w:tentative="1">
+      <w:start w:val="1"/>
+      <w:numFmt w:val="bullet"/>
+      <w:lvlText w:val=""/>
+      <w:lvlJc w:val="left"/>
+      <w:pPr>
+        <w:ind w:left="6480" w:hanging="360"/>
+      </w:pPr>
+      <w:rPr>
+        <w:rFonts w:ascii="Wingdings" w:hAnsi="Wingdings" w:hint="default"/>
+      </w:rPr>
+    </w:lvl>
+  </w:abstractNum>
+  <w:abstractNum w:abstractNumId="23" w15:restartNumberingAfterBreak="0">
     <w:nsid w:val="739B63CA"/>
     <w:multiLevelType w:val="multilevel"/>
     <w:tmpl w:val="6B2E3964"/>
@@ -7461,6 +7963,119 @@
       <w:pPr>
         <w:ind w:left="4680" w:hanging="1440"/>
       </w:pPr>
+    </w:lvl>
+  </w:abstractNum>
+  <w:abstractNum w:abstractNumId="24" w15:restartNumberingAfterBreak="0">
+    <w:nsid w:val="76852342"/>
+    <w:multiLevelType w:val="hybridMultilevel"/>
+    <w:tmpl w:val="9AD0BA86"/>
+    <w:lvl w:ilvl="0" w:tplc="18090001">
+      <w:start w:val="1"/>
+      <w:numFmt w:val="bullet"/>
+      <w:lvlText w:val=""/>
+      <w:lvlJc w:val="left"/>
+      <w:pPr>
+        <w:ind w:left="720" w:hanging="360"/>
+      </w:pPr>
+      <w:rPr>
+        <w:rFonts w:ascii="Symbol" w:hAnsi="Symbol" w:hint="default"/>
+      </w:rPr>
+    </w:lvl>
+    <w:lvl w:ilvl="1" w:tplc="18090003" w:tentative="1">
+      <w:start w:val="1"/>
+      <w:numFmt w:val="bullet"/>
+      <w:lvlText w:val="o"/>
+      <w:lvlJc w:val="left"/>
+      <w:pPr>
+        <w:ind w:left="1440" w:hanging="360"/>
+      </w:pPr>
+      <w:rPr>
+        <w:rFonts w:ascii="Courier New" w:hAnsi="Courier New" w:cs="Courier New" w:hint="default"/>
+      </w:rPr>
+    </w:lvl>
+    <w:lvl w:ilvl="2" w:tplc="18090005" w:tentative="1">
+      <w:start w:val="1"/>
+      <w:numFmt w:val="bullet"/>
+      <w:lvlText w:val=""/>
+      <w:lvlJc w:val="left"/>
+      <w:pPr>
+        <w:ind w:left="2160" w:hanging="360"/>
+      </w:pPr>
+      <w:rPr>
+        <w:rFonts w:ascii="Wingdings" w:hAnsi="Wingdings" w:hint="default"/>
+      </w:rPr>
+    </w:lvl>
+    <w:lvl w:ilvl="3" w:tplc="18090001" w:tentative="1">
+      <w:start w:val="1"/>
+      <w:numFmt w:val="bullet"/>
+      <w:lvlText w:val=""/>
+      <w:lvlJc w:val="left"/>
+      <w:pPr>
+        <w:ind w:left="2880" w:hanging="360"/>
+      </w:pPr>
+      <w:rPr>
+        <w:rFonts w:ascii="Symbol" w:hAnsi="Symbol" w:hint="default"/>
+      </w:rPr>
+    </w:lvl>
+    <w:lvl w:ilvl="4" w:tplc="18090003" w:tentative="1">
+      <w:start w:val="1"/>
+      <w:numFmt w:val="bullet"/>
+      <w:lvlText w:val="o"/>
+      <w:lvlJc w:val="left"/>
+      <w:pPr>
+        <w:ind w:left="3600" w:hanging="360"/>
+      </w:pPr>
+      <w:rPr>
+        <w:rFonts w:ascii="Courier New" w:hAnsi="Courier New" w:cs="Courier New" w:hint="default"/>
+      </w:rPr>
+    </w:lvl>
+    <w:lvl w:ilvl="5" w:tplc="18090005" w:tentative="1">
+      <w:start w:val="1"/>
+      <w:numFmt w:val="bullet"/>
+      <w:lvlText w:val=""/>
+      <w:lvlJc w:val="left"/>
+      <w:pPr>
+        <w:ind w:left="4320" w:hanging="360"/>
+      </w:pPr>
+      <w:rPr>
+        <w:rFonts w:ascii="Wingdings" w:hAnsi="Wingdings" w:hint="default"/>
+      </w:rPr>
+    </w:lvl>
+    <w:lvl w:ilvl="6" w:tplc="18090001" w:tentative="1">
+      <w:start w:val="1"/>
+      <w:numFmt w:val="bullet"/>
+      <w:lvlText w:val=""/>
+      <w:lvlJc w:val="left"/>
+      <w:pPr>
+        <w:ind w:left="5040" w:hanging="360"/>
+      </w:pPr>
+      <w:rPr>
+        <w:rFonts w:ascii="Symbol" w:hAnsi="Symbol" w:hint="default"/>
+      </w:rPr>
+    </w:lvl>
+    <w:lvl w:ilvl="7" w:tplc="18090003" w:tentative="1">
+      <w:start w:val="1"/>
+      <w:numFmt w:val="bullet"/>
+      <w:lvlText w:val="o"/>
+      <w:lvlJc w:val="left"/>
+      <w:pPr>
+        <w:ind w:left="5760" w:hanging="360"/>
+      </w:pPr>
+      <w:rPr>
+        <w:rFonts w:ascii="Courier New" w:hAnsi="Courier New" w:cs="Courier New" w:hint="default"/>
+      </w:rPr>
+    </w:lvl>
+    <w:lvl w:ilvl="8" w:tplc="18090005" w:tentative="1">
+      <w:start w:val="1"/>
+      <w:numFmt w:val="bullet"/>
+      <w:lvlText w:val=""/>
+      <w:lvlJc w:val="left"/>
+      <w:pPr>
+        <w:ind w:left="6480" w:hanging="360"/>
+      </w:pPr>
+      <w:rPr>
+        <w:rFonts w:ascii="Wingdings" w:hAnsi="Wingdings" w:hint="default"/>
+      </w:rPr>
     </w:lvl>
   </w:abstractNum>
   <w:num w:numId="1" w16cid:durableId="227376108">
@@ -7506,7 +8121,7 @@
     <w:abstractNumId w:val="16"/>
   </w:num>
   <w:num w:numId="15" w16cid:durableId="76220000">
-    <w:abstractNumId w:val="22"/>
+    <w:abstractNumId w:val="23"/>
   </w:num>
   <w:num w:numId="16" w16cid:durableId="1759323983">
     <w:abstractNumId w:val="10"/>
@@ -7531,6 +8146,12 @@
   </w:num>
   <w:num w:numId="23" w16cid:durableId="1692297481">
     <w:abstractNumId w:val="15"/>
+  </w:num>
+  <w:num w:numId="24" w16cid:durableId="964893923">
+    <w:abstractNumId w:val="22"/>
+  </w:num>
+  <w:num w:numId="25" w16cid:durableId="612903801">
+    <w:abstractNumId w:val="24"/>
   </w:num>
 </w:numbering>
 </file>

</xml_diff>